<commit_message>
Feedback Round 2 #3
</commit_message>
<xml_diff>
--- a/Course_Outline.docx
+++ b/Course_Outline.docx
@@ -2,7 +2,7 @@
 <file path=word/document.xml><?xml version="1.0" encoding="utf-8"?>
 <w:document xmlns:w="http://schemas.openxmlformats.org/wordprocessingml/2006/main" xmlns:m="http://schemas.openxmlformats.org/officeDocument/2006/math" xmlns:r="http://schemas.openxmlformats.org/officeDocument/2006/relationships" xmlns:o="urn:schemas-microsoft-com:office:office" xmlns:v="urn:schemas-microsoft-com:vml" xmlns:w10="urn:schemas-microsoft-com:office:word" xmlns:a="http://schemas.openxmlformats.org/drawingml/2006/main" xmlns:pic="http://schemas.openxmlformats.org/drawingml/2006/picture" xmlns:wp="http://schemas.openxmlformats.org/drawingml/2006/wordprocessingDrawing">
   <w:body>
-    <w:bookmarkStart w:id="40" w:name="Xc119aea34880fd32c645a2bad04427dd9c8c179"/>
+    <w:bookmarkStart w:id="39" w:name="Xc119aea34880fd32c645a2bad04427dd9c8c179"/>
     <w:p>
       <w:pPr>
         <w:pStyle w:val="Heading1"/>
@@ -151,7 +151,7 @@
         <w:t xml:space="preserve">Learning Objective</w:t>
       </w:r>
     </w:p>
-    <w:bookmarkStart w:id="24" w:name="X6178776be156a57b22181ac143db13e801068d7"/>
+    <w:bookmarkStart w:id="23" w:name="X6178776be156a57b22181ac143db13e801068d7"/>
     <w:p>
       <w:pPr>
         <w:pStyle w:val="Heading2"/>
@@ -217,8 +217,96 @@
         <w:t xml:space="preserve">that variable changes with time.</w:t>
       </w:r>
     </w:p>
+    <w:p>
+      <w:pPr>
+        <w:numPr>
+          <w:ilvl w:val="0"/>
+          <w:numId w:val="1002"/>
+        </w:numPr>
+        <w:pStyle w:val="Compact"/>
+      </w:pPr>
+      <w:r>
+        <w:rPr>
+          <w:bCs/>
+          <w:b/>
+        </w:rPr>
+        <w:t xml:space="preserve">Learning Objective:</w:t>
+      </w:r>
+      <w:r>
+        <w:t xml:space="preserve"> </w:t>
+      </w:r>
+      <w:r>
+        <w:t xml:space="preserve">Learners will be introduced to basic exploratory functions to examine and visualize time series objects in R:</w:t>
+      </w:r>
+    </w:p>
+    <w:p>
+      <w:pPr>
+        <w:numPr>
+          <w:ilvl w:val="1"/>
+          <w:numId w:val="1003"/>
+        </w:numPr>
+        <w:pStyle w:val="Compact"/>
+      </w:pPr>
+      <w:r>
+        <w:rPr>
+          <w:rStyle w:val="VerbatimChar"/>
+        </w:rPr>
+        <w:t xml:space="preserve">print()</w:t>
+      </w:r>
+      <w:r>
+        <w:t xml:space="preserve"> </w:t>
+      </w:r>
+      <w:r>
+        <w:t xml:space="preserve">(specifically,</w:t>
+      </w:r>
+      <w:r>
+        <w:t xml:space="preserve"> </w:t>
+      </w:r>
+      <w:r>
+        <w:rPr>
+          <w:rStyle w:val="VerbatimChar"/>
+        </w:rPr>
+        <w:t xml:space="preserve">print.ts()</w:t>
+      </w:r>
+      <w:r>
+        <w:t xml:space="preserve">)</w:t>
+      </w:r>
+    </w:p>
+    <w:p>
+      <w:pPr>
+        <w:numPr>
+          <w:ilvl w:val="1"/>
+          <w:numId w:val="1003"/>
+        </w:numPr>
+        <w:pStyle w:val="Compact"/>
+      </w:pPr>
+      <w:r>
+        <w:rPr>
+          <w:rStyle w:val="VerbatimChar"/>
+        </w:rPr>
+        <w:t xml:space="preserve">plot()</w:t>
+      </w:r>
+      <w:r>
+        <w:t xml:space="preserve"> </w:t>
+      </w:r>
+      <w:r>
+        <w:t xml:space="preserve">(specifically,</w:t>
+      </w:r>
+      <w:r>
+        <w:t xml:space="preserve"> </w:t>
+      </w:r>
+      <w:r>
+        <w:rPr>
+          <w:rStyle w:val="VerbatimChar"/>
+        </w:rPr>
+        <w:t xml:space="preserve">plot.ts()</w:t>
+      </w:r>
+      <w:r>
+        <w:t xml:space="preserve">)</w:t>
+      </w:r>
+    </w:p>
     <w:bookmarkEnd w:id="20"/>
-    <w:bookmarkStart w:id="21" w:name="lesson-1.2-interpreting-a-time-series"/>
+    <w:bookmarkStart w:id="21" w:name="lesson-1.2-temporal-data-classes-in-r"/>
     <w:p>
       <w:pPr>
         <w:pStyle w:val="Heading3"/>
@@ -234,14 +322,14 @@
           <w:iCs/>
           <w:i/>
         </w:rPr>
-        <w:t xml:space="preserve">Interpreting a Time Series</w:t>
+        <w:t xml:space="preserve">Temporal data classes in R</w:t>
       </w:r>
     </w:p>
     <w:p>
       <w:pPr>
         <w:numPr>
           <w:ilvl w:val="0"/>
-          <w:numId w:val="1003"/>
+          <w:numId w:val="1004"/>
         </w:numPr>
         <w:pStyle w:val="Compact"/>
       </w:pPr>
@@ -256,11 +344,174 @@
         <w:t xml:space="preserve"> </w:t>
       </w:r>
       <w:r>
-        <w:t xml:space="preserve">Learner will be able to interpret a time series graph, understanding the x- and y-axes and identifying trends and periods at an introductory level.</w:t>
+        <w:t xml:space="preserve">Learner will be introduced to different formats for temporal data in R, such as the</w:t>
+      </w:r>
+      <w:r>
+        <w:t xml:space="preserve"> </w:t>
+      </w:r>
+      <w:r>
+        <w:rPr>
+          <w:rStyle w:val="VerbatimChar"/>
+        </w:rPr>
+        <w:t xml:space="preserve">Date</w:t>
+      </w:r>
+      <w:r>
+        <w:t xml:space="preserve">,</w:t>
+      </w:r>
+      <w:r>
+        <w:t xml:space="preserve"> </w:t>
+      </w:r>
+      <w:r>
+        <w:rPr>
+          <w:rStyle w:val="VerbatimChar"/>
+        </w:rPr>
+        <w:t xml:space="preserve">numeric</w:t>
+      </w:r>
+      <w:r>
+        <w:t xml:space="preserve">, and</w:t>
+      </w:r>
+      <w:r>
+        <w:t xml:space="preserve"> </w:t>
+      </w:r>
+      <w:r>
+        <w:rPr>
+          <w:rStyle w:val="VerbatimChar"/>
+        </w:rPr>
+        <w:t xml:space="preserve">character</w:t>
+      </w:r>
+      <w:r>
+        <w:t xml:space="preserve"> </w:t>
+      </w:r>
+      <w:r>
+        <w:t xml:space="preserve">classes:</w:t>
+      </w:r>
+    </w:p>
+    <w:p>
+      <w:pPr>
+        <w:numPr>
+          <w:ilvl w:val="0"/>
+          <w:numId w:val="1004"/>
+        </w:numPr>
+        <w:pStyle w:val="Compact"/>
+      </w:pPr>
+      <w:r>
+        <w:t xml:space="preserve">e.g.: 2022-01-30,</w:t>
+      </w:r>
+      <w:r>
+        <w:t xml:space="preserve"> </w:t>
+      </w:r>
+      <w:r>
+        <w:rPr>
+          <w:rStyle w:val="VerbatimChar"/>
+        </w:rPr>
+        <w:t xml:space="preserve">19022</w:t>
+      </w:r>
+      <w:r>
+        <w:t xml:space="preserve">, and</w:t>
+      </w:r>
+      <w:r>
+        <w:t xml:space="preserve"> </w:t>
+      </w:r>
+      <w:r>
+        <w:t xml:space="preserve">“</w:t>
+      </w:r>
+      <w:r>
+        <w:t xml:space="preserve">2022-01-30</w:t>
+      </w:r>
+      <w:r>
+        <w:t xml:space="preserve">”</w:t>
+      </w:r>
+      <w:r>
+        <w:t xml:space="preserve"> </w:t>
+      </w:r>
+      <w:r>
+        <w:t xml:space="preserve">share the same information, but in different formats</w:t>
+      </w:r>
+    </w:p>
+    <w:p>
+      <w:pPr>
+        <w:numPr>
+          <w:ilvl w:val="0"/>
+          <w:numId w:val="1004"/>
+        </w:numPr>
+        <w:pStyle w:val="Compact"/>
+      </w:pPr>
+      <w:r>
+        <w:rPr>
+          <w:bCs/>
+          <w:b/>
+        </w:rPr>
+        <w:t xml:space="preserve">Learning Objective:</w:t>
+      </w:r>
+      <w:r>
+        <w:t xml:space="preserve"> </w:t>
+      </w:r>
+      <w:r>
+        <w:t xml:space="preserve">Learners will be able to coerce objects of different classes to the desired class, and check the classes of objects:</w:t>
+      </w:r>
+    </w:p>
+    <w:p>
+      <w:pPr>
+        <w:numPr>
+          <w:ilvl w:val="1"/>
+          <w:numId w:val="1005"/>
+        </w:numPr>
+        <w:pStyle w:val="Compact"/>
+      </w:pPr>
+      <w:r>
+        <w:rPr>
+          <w:rStyle w:val="VerbatimChar"/>
+        </w:rPr>
+        <w:t xml:space="preserve">class()</w:t>
+      </w:r>
+    </w:p>
+    <w:p>
+      <w:pPr>
+        <w:numPr>
+          <w:ilvl w:val="1"/>
+          <w:numId w:val="1005"/>
+        </w:numPr>
+        <w:pStyle w:val="Compact"/>
+      </w:pPr>
+      <w:r>
+        <w:rPr>
+          <w:rStyle w:val="VerbatimChar"/>
+        </w:rPr>
+        <w:t xml:space="preserve">as.Date()</w:t>
+      </w:r>
+    </w:p>
+    <w:p>
+      <w:pPr>
+        <w:numPr>
+          <w:ilvl w:val="1"/>
+          <w:numId w:val="1005"/>
+        </w:numPr>
+        <w:pStyle w:val="Compact"/>
+      </w:pPr>
+      <w:r>
+        <w:rPr>
+          <w:rStyle w:val="VerbatimChar"/>
+        </w:rPr>
+        <w:t xml:space="preserve">as.numeric()</w:t>
+      </w:r>
+    </w:p>
+    <w:p>
+      <w:pPr>
+        <w:numPr>
+          <w:ilvl w:val="1"/>
+          <w:numId w:val="1005"/>
+        </w:numPr>
+        <w:pStyle w:val="Compact"/>
+      </w:pPr>
+      <w:r>
+        <w:rPr>
+          <w:rStyle w:val="VerbatimChar"/>
+        </w:rPr>
+        <w:t xml:space="preserve">as.character()</w:t>
       </w:r>
     </w:p>
     <w:bookmarkEnd w:id="21"/>
-    <w:bookmarkStart w:id="22" w:name="lesson-1.3-temporal-data-classes-in-r"/>
+    <w:bookmarkStart w:id="22" w:name="lesson-1.3-formatting-dates-in-r"/>
     <w:p>
       <w:pPr>
         <w:pStyle w:val="Heading3"/>
@@ -276,14 +527,36 @@
           <w:iCs/>
           <w:i/>
         </w:rPr>
-        <w:t xml:space="preserve">Temporal data classes in R</w:t>
+        <w:t xml:space="preserve">Formatting</w:t>
+      </w:r>
+      <w:r>
+        <w:rPr>
+          <w:iCs/>
+          <w:i/>
+        </w:rPr>
+        <w:t xml:space="preserve"> </w:t>
+      </w:r>
+      <w:r>
+        <w:rPr>
+          <w:rStyle w:val="VerbatimChar"/>
+          <w:iCs/>
+          <w:i/>
+        </w:rPr>
+        <w:t xml:space="preserve">Date</w:t>
+      </w:r>
+      <w:r>
+        <w:rPr>
+          <w:iCs/>
+          <w:i/>
+        </w:rPr>
+        <w:t xml:space="preserve">s in R</w:t>
       </w:r>
     </w:p>
     <w:p>
       <w:pPr>
         <w:numPr>
           <w:ilvl w:val="0"/>
-          <w:numId w:val="1004"/>
+          <w:numId w:val="1006"/>
         </w:numPr>
         <w:pStyle w:val="Compact"/>
       </w:pPr>
@@ -298,16 +571,16 @@
         <w:t xml:space="preserve"> </w:t>
       </w:r>
       <w:r>
-        <w:t xml:space="preserve">Learner will be introduced to different formats for temporal data in R, such as the</w:t>
-      </w:r>
-      <w:r>
-        <w:t xml:space="preserve"> </w:t>
-      </w:r>
-      <w:r>
-        <w:rPr>
-          <w:rStyle w:val="VerbatimChar"/>
-        </w:rPr>
-        <w:t xml:space="preserve">Date</w:t>
+        <w:t xml:space="preserve">Learners will be introduced to formatting Dates in R, such as with the</w:t>
+      </w:r>
+      <w:r>
+        <w:t xml:space="preserve"> </w:t>
+      </w:r>
+      <w:r>
+        <w:rPr>
+          <w:rStyle w:val="VerbatimChar"/>
+        </w:rPr>
+        <w:t xml:space="preserve">yyyy-mm-dd</w:t>
       </w:r>
       <w:r>
         <w:t xml:space="preserve">,</w:t>
@@ -319,74 +592,134 @@
         <w:rPr>
           <w:rStyle w:val="VerbatimChar"/>
         </w:rPr>
-        <w:t xml:space="preserve">numeric</w:t>
-      </w:r>
-      <w:r>
-        <w:t xml:space="preserve">, and</w:t>
-      </w:r>
-      <w:r>
-        <w:t xml:space="preserve"> </w:t>
-      </w:r>
-      <w:r>
-        <w:rPr>
-          <w:rStyle w:val="VerbatimChar"/>
-        </w:rPr>
-        <w:t xml:space="preserve">character</w:t>
-      </w:r>
-      <w:r>
-        <w:t xml:space="preserve"> </w:t>
-      </w:r>
-      <w:r>
-        <w:t xml:space="preserve">classes:</w:t>
+        <w:t xml:space="preserve">dd/mm/yy</w:t>
+      </w:r>
+      <w:r>
+        <w:t xml:space="preserve">,</w:t>
+      </w:r>
+      <w:r>
+        <w:t xml:space="preserve"> </w:t>
+      </w:r>
+      <w:r>
+        <w:rPr>
+          <w:rStyle w:val="VerbatimChar"/>
+        </w:rPr>
+        <w:t xml:space="preserve">mm-dd-yyyy</w:t>
+      </w:r>
+      <w:r>
+        <w:t xml:space="preserve"> </w:t>
+      </w:r>
+      <w:r>
+        <w:t xml:space="preserve">formats, etc.:</w:t>
+      </w:r>
+    </w:p>
+    <w:p>
+      <w:pPr>
+        <w:numPr>
+          <w:ilvl w:val="1"/>
+          <w:numId w:val="1007"/>
+        </w:numPr>
+        <w:pStyle w:val="Compact"/>
+      </w:pPr>
+      <w:r>
+        <w:rPr>
+          <w:rStyle w:val="VerbatimChar"/>
+        </w:rPr>
+        <w:t xml:space="preserve">format()</w:t>
+      </w:r>
+      <w:r>
+        <w:t xml:space="preserve"> </w:t>
+      </w:r>
+      <w:r>
+        <w:t xml:space="preserve">(specifically,</w:t>
+      </w:r>
+      <w:r>
+        <w:t xml:space="preserve"> </w:t>
+      </w:r>
+      <w:r>
+        <w:rPr>
+          <w:rStyle w:val="VerbatimChar"/>
+        </w:rPr>
+        <w:t xml:space="preserve">format.Date()</w:t>
+      </w:r>
+      <w:r>
+        <w:t xml:space="preserve">)</w:t>
+      </w:r>
+    </w:p>
+    <w:p>
+      <w:pPr>
+        <w:numPr>
+          <w:ilvl w:val="2"/>
+          <w:numId w:val="1008"/>
+        </w:numPr>
+        <w:pStyle w:val="Compact"/>
+      </w:pPr>
+      <w:r>
+        <w:t xml:space="preserve">e.g.:</w:t>
+      </w:r>
+      <w:r>
+        <w:t xml:space="preserve"> </w:t>
+      </w:r>
+      <w:r>
+        <w:rPr>
+          <w:rStyle w:val="VerbatimChar"/>
+        </w:rPr>
+        <w:t xml:space="preserve">format(x, "%b %d, %Y")</w:t>
+      </w:r>
+      <w:r>
+        <w:t xml:space="preserve"> </w:t>
+      </w:r>
+      <w:r>
+        <w:t xml:space="preserve">gives</w:t>
+      </w:r>
+      <w:r>
+        <w:t xml:space="preserve"> </w:t>
+      </w:r>
+      <w:r>
+        <w:t xml:space="preserve">“</w:t>
+      </w:r>
+      <w:r>
+        <w:t xml:space="preserve">May 12, 1987</w:t>
+      </w:r>
+      <w:r>
+        <w:t xml:space="preserve">”</w:t>
+      </w:r>
+    </w:p>
+    <w:bookmarkEnd w:id="22"/>
+    <w:bookmarkEnd w:id="23"/>
+    <w:bookmarkStart w:id="28" w:name="chapter-2-time-series-objects-in-r"/>
+    <w:p>
+      <w:pPr>
+        <w:pStyle w:val="Heading2"/>
+      </w:pPr>
+      <w:r>
+        <w:t xml:space="preserve">Chapter 2: Time Series objects in R</w:t>
+      </w:r>
+    </w:p>
+    <w:bookmarkStart w:id="24" w:name="lesson-2.1-time-series-attributes"/>
+    <w:p>
+      <w:pPr>
+        <w:pStyle w:val="Heading3"/>
+      </w:pPr>
+      <w:r>
+        <w:t xml:space="preserve">Lesson 2.1:</w:t>
+      </w:r>
+      <w:r>
+        <w:t xml:space="preserve"> </w:t>
+      </w:r>
+      <w:r>
+        <w:rPr>
+          <w:iCs/>
+          <w:i/>
+        </w:rPr>
+        <w:t xml:space="preserve">Time Series Attributes</w:t>
       </w:r>
     </w:p>
     <w:p>
       <w:pPr>
         <w:numPr>
           <w:ilvl w:val="0"/>
-          <w:numId w:val="1004"/>
-        </w:numPr>
-        <w:pStyle w:val="Compact"/>
-      </w:pPr>
-      <w:r>
-        <w:t xml:space="preserve">e.g.: 2022-01-30,</w:t>
-      </w:r>
-      <w:r>
-        <w:t xml:space="preserve"> </w:t>
-      </w:r>
-      <w:r>
-        <w:rPr>
-          <w:rStyle w:val="VerbatimChar"/>
-        </w:rPr>
-        <w:t xml:space="preserve">19022</w:t>
-      </w:r>
-      <w:r>
-        <w:t xml:space="preserve">, and</w:t>
-      </w:r>
-      <w:r>
-        <w:t xml:space="preserve"> </w:t>
-      </w:r>
-      <w:r>
-        <w:t xml:space="preserve">“</w:t>
-      </w:r>
-      <w:r>
-        <w:t xml:space="preserve">2022-01-30</w:t>
-      </w:r>
-      <w:r>
-        <w:t xml:space="preserve">”</w:t>
-      </w:r>
-      <w:r>
-        <w:t xml:space="preserve"> </w:t>
-      </w:r>
-      <w:r>
-        <w:t xml:space="preserve">share the same information, but in different formats</w:t>
-      </w:r>
-    </w:p>
-    <w:p>
-      <w:pPr>
-        <w:numPr>
-          <w:ilvl w:val="0"/>
-          <w:numId w:val="1004"/>
+          <w:numId w:val="1009"/>
         </w:numPr>
         <w:pStyle w:val="Compact"/>
       </w:pPr>
@@ -401,32 +734,62 @@
         <w:t xml:space="preserve"> </w:t>
       </w:r>
       <w:r>
-        <w:t xml:space="preserve">Learners will be able to check classes of data stored as vectors or as columns in a dataframe or tibble; as some formats appear identical, it’s important to understand the class of the data you’re working with:</w:t>
+        <w:t xml:space="preserve">Learners will be able to retrieve the temporal attributes (start and end points, as well as frequency) of a time series object:</w:t>
       </w:r>
     </w:p>
     <w:p>
       <w:pPr>
         <w:numPr>
           <w:ilvl w:val="1"/>
-          <w:numId w:val="1005"/>
-        </w:numPr>
-        <w:pStyle w:val="Compact"/>
-      </w:pPr>
-      <w:r>
-        <w:rPr>
-          <w:rStyle w:val="VerbatimChar"/>
-        </w:rPr>
-        <w:t xml:space="preserve">class()</w:t>
-      </w:r>
-    </w:p>
-    <w:bookmarkEnd w:id="22"/>
-    <w:bookmarkStart w:id="23" w:name="X4eea31d6dd4151a76de6706758f7e943e58936b"/>
+          <w:numId w:val="1010"/>
+        </w:numPr>
+        <w:pStyle w:val="Compact"/>
+      </w:pPr>
+      <w:r>
+        <w:rPr>
+          <w:rStyle w:val="VerbatimChar"/>
+        </w:rPr>
+        <w:t xml:space="preserve">start()</w:t>
+      </w:r>
+    </w:p>
+    <w:p>
+      <w:pPr>
+        <w:numPr>
+          <w:ilvl w:val="1"/>
+          <w:numId w:val="1010"/>
+        </w:numPr>
+        <w:pStyle w:val="Compact"/>
+      </w:pPr>
+      <w:r>
+        <w:rPr>
+          <w:rStyle w:val="VerbatimChar"/>
+        </w:rPr>
+        <w:t xml:space="preserve">end()</w:t>
+      </w:r>
+    </w:p>
+    <w:p>
+      <w:pPr>
+        <w:numPr>
+          <w:ilvl w:val="1"/>
+          <w:numId w:val="1010"/>
+        </w:numPr>
+        <w:pStyle w:val="Compact"/>
+      </w:pPr>
+      <w:r>
+        <w:rPr>
+          <w:rStyle w:val="VerbatimChar"/>
+        </w:rPr>
+        <w:t xml:space="preserve">frequency()</w:t>
+      </w:r>
+    </w:p>
+    <w:bookmarkEnd w:id="24"/>
+    <w:bookmarkStart w:id="25" w:name="X3bb0df631c9c10f3cfbd6b25ba12c9e49f827a9"/>
     <w:p>
       <w:pPr>
         <w:pStyle w:val="Heading3"/>
       </w:pPr>
       <w:r>
-        <w:t xml:space="preserve">Lesson 1.4:</w:t>
+        <w:t xml:space="preserve">Lesson 2.2:</w:t>
       </w:r>
       <w:r>
         <w:t xml:space="preserve"> </w:t>
@@ -436,14 +799,14 @@
           <w:iCs/>
           <w:i/>
         </w:rPr>
-        <w:t xml:space="preserve">Converting between data classes</w:t>
+        <w:t xml:space="preserve">Create a Time Series object in Base R</w:t>
       </w:r>
     </w:p>
     <w:p>
       <w:pPr>
         <w:numPr>
           <w:ilvl w:val="0"/>
-          <w:numId w:val="1006"/>
+          <w:numId w:val="1011"/>
         </w:numPr>
         <w:pStyle w:val="Compact"/>
       </w:pPr>
@@ -458,102 +821,62 @@
         <w:t xml:space="preserve"> </w:t>
       </w:r>
       <w:r>
-        <w:t xml:space="preserve">Learners will be able to convert between classes in R, such as converting a</w:t>
-      </w:r>
-      <w:r>
-        <w:t xml:space="preserve"> </w:t>
-      </w:r>
-      <w:r>
-        <w:rPr>
-          <w:rStyle w:val="VerbatimChar"/>
-        </w:rPr>
-        <w:t xml:space="preserve">character</w:t>
-      </w:r>
-      <w:r>
-        <w:t xml:space="preserve"> </w:t>
-      </w:r>
-      <w:r>
-        <w:t xml:space="preserve">vector/column to a</w:t>
-      </w:r>
-      <w:r>
-        <w:t xml:space="preserve"> </w:t>
-      </w:r>
-      <w:r>
-        <w:rPr>
-          <w:rStyle w:val="VerbatimChar"/>
-        </w:rPr>
-        <w:t xml:space="preserve">Date</w:t>
-      </w:r>
-      <w:r>
-        <w:t xml:space="preserve"> </w:t>
-      </w:r>
-      <w:r>
-        <w:t xml:space="preserve">vector/column:</w:t>
+        <w:t xml:space="preserve">Learners will convert a vector of observations with a known start time and frequency (e.g., monthly data starting in the year 2004) into a</w:t>
+      </w:r>
+      <w:r>
+        <w:t xml:space="preserve"> </w:t>
+      </w:r>
+      <w:r>
+        <w:rPr>
+          <w:rStyle w:val="VerbatimChar"/>
+        </w:rPr>
+        <w:t xml:space="preserve">ts</w:t>
+      </w:r>
+      <w:r>
+        <w:t xml:space="preserve"> </w:t>
+      </w:r>
+      <w:r>
+        <w:t xml:space="preserve">object:</w:t>
       </w:r>
     </w:p>
     <w:p>
       <w:pPr>
         <w:numPr>
           <w:ilvl w:val="1"/>
-          <w:numId w:val="1007"/>
-        </w:numPr>
-        <w:pStyle w:val="Compact"/>
-      </w:pPr>
-      <w:r>
-        <w:rPr>
-          <w:rStyle w:val="VerbatimChar"/>
-        </w:rPr>
-        <w:t xml:space="preserve">as.Date()</w:t>
+          <w:numId w:val="1012"/>
+        </w:numPr>
+        <w:pStyle w:val="Compact"/>
+      </w:pPr>
+      <w:r>
+        <w:rPr>
+          <w:rStyle w:val="VerbatimChar"/>
+        </w:rPr>
+        <w:t xml:space="preserve">ts()</w:t>
       </w:r>
     </w:p>
     <w:p>
       <w:pPr>
         <w:numPr>
           <w:ilvl w:val="1"/>
-          <w:numId w:val="1007"/>
-        </w:numPr>
-        <w:pStyle w:val="Compact"/>
-      </w:pPr>
-      <w:r>
-        <w:rPr>
-          <w:rStyle w:val="VerbatimChar"/>
-        </w:rPr>
-        <w:t xml:space="preserve">as.numeric()</w:t>
-      </w:r>
-    </w:p>
-    <w:p>
-      <w:pPr>
-        <w:numPr>
-          <w:ilvl w:val="1"/>
-          <w:numId w:val="1007"/>
-        </w:numPr>
-        <w:pStyle w:val="Compact"/>
-      </w:pPr>
-      <w:r>
-        <w:rPr>
-          <w:rStyle w:val="VerbatimChar"/>
-        </w:rPr>
-        <w:t xml:space="preserve">as.character()</w:t>
-      </w:r>
-    </w:p>
-    <w:bookmarkEnd w:id="23"/>
-    <w:bookmarkEnd w:id="24"/>
-    <w:bookmarkStart w:id="29" w:name="chapter-2-time-series-objects-in-r"/>
-    <w:p>
-      <w:pPr>
-        <w:pStyle w:val="Heading2"/>
-      </w:pPr>
-      <w:r>
-        <w:t xml:space="preserve">Chapter 2: Time Series objects in R</w:t>
-      </w:r>
-    </w:p>
-    <w:bookmarkStart w:id="25" w:name="X3299e8e7b9f9ffbfa0a62be40b4a526469d79cf"/>
+          <w:numId w:val="1012"/>
+        </w:numPr>
+        <w:pStyle w:val="Compact"/>
+      </w:pPr>
+      <w:r>
+        <w:rPr>
+          <w:rStyle w:val="VerbatimChar"/>
+        </w:rPr>
+        <w:t xml:space="preserve">as.ts()</w:t>
+      </w:r>
+    </w:p>
+    <w:bookmarkEnd w:id="25"/>
+    <w:bookmarkStart w:id="26" w:name="X2bd8d158821644bd0c5560e73df4cbe26ec2855"/>
     <w:p>
       <w:pPr>
         <w:pStyle w:val="Heading3"/>
       </w:pPr>
       <w:r>
-        <w:t xml:space="preserve">Lesson 2.1:</w:t>
+        <w:t xml:space="preserve">Lesson 2.3:</w:t>
       </w:r>
       <w:r>
         <w:t xml:space="preserve"> </w:t>
@@ -563,14 +886,14 @@
           <w:iCs/>
           <w:i/>
         </w:rPr>
-        <w:t xml:space="preserve">How does R store Time Series Data?</w:t>
+        <w:t xml:space="preserve">Using the Zoo Package to store time series data</w:t>
       </w:r>
     </w:p>
     <w:p>
       <w:pPr>
         <w:numPr>
           <w:ilvl w:val="0"/>
-          <w:numId w:val="1008"/>
+          <w:numId w:val="1013"/>
         </w:numPr>
         <w:pStyle w:val="Compact"/>
       </w:pPr>
@@ -585,7 +908,37 @@
         <w:t xml:space="preserve"> </w:t>
       </w:r>
       <w:r>
-        <w:t xml:space="preserve">Learners will be introduced to</w:t>
+        <w:t xml:space="preserve">Learners will be introduced to the</w:t>
+      </w:r>
+      <w:r>
+        <w:t xml:space="preserve"> </w:t>
+      </w:r>
+      <w:r>
+        <w:rPr>
+          <w:rStyle w:val="VerbatimChar"/>
+        </w:rPr>
+        <w:t xml:space="preserve">zoo</w:t>
+      </w:r>
+      <w:r>
+        <w:t xml:space="preserve"> </w:t>
+      </w:r>
+      <w:r>
+        <w:t xml:space="preserve">object from the</w:t>
+      </w:r>
+      <w:r>
+        <w:t xml:space="preserve"> </w:t>
+      </w:r>
+      <w:r>
+        <w:rPr>
+          <w:rStyle w:val="VerbatimChar"/>
+        </w:rPr>
+        <w:t xml:space="preserve">zoo</w:t>
+      </w:r>
+      <w:r>
+        <w:t xml:space="preserve"> </w:t>
+      </w:r>
+      <w:r>
+        <w:t xml:space="preserve">package, and why is it different from base</w:t>
       </w:r>
       <w:r>
         <w:t xml:space="preserve"> </w:t>
@@ -597,83 +950,26 @@
         <w:t xml:space="preserve">ts</w:t>
       </w:r>
       <w:r>
-        <w:t xml:space="preserve"> </w:t>
-      </w:r>
-      <w:r>
-        <w:t xml:space="preserve">objects in R, and how they differ from objects like vectors or data frames in how they store data, and in how that data is displayed by R:</w:t>
+        <w:t xml:space="preserve">:</w:t>
       </w:r>
     </w:p>
     <w:p>
       <w:pPr>
         <w:numPr>
           <w:ilvl w:val="1"/>
-          <w:numId w:val="1009"/>
-        </w:numPr>
-        <w:pStyle w:val="Compact"/>
-      </w:pPr>
-      <w:r>
-        <w:rPr>
-          <w:rStyle w:val="VerbatimChar"/>
-        </w:rPr>
-        <w:t xml:space="preserve">print()</w:t>
-      </w:r>
-      <w:r>
-        <w:t xml:space="preserve"> </w:t>
-      </w:r>
-      <w:r>
-        <w:t xml:space="preserve">(specifically,</w:t>
-      </w:r>
-      <w:r>
-        <w:t xml:space="preserve"> </w:t>
-      </w:r>
-      <w:r>
-        <w:rPr>
-          <w:rStyle w:val="VerbatimChar"/>
-        </w:rPr>
-        <w:t xml:space="preserve">print.ts()</w:t>
-      </w:r>
-      <w:r>
-        <w:t xml:space="preserve">)</w:t>
-      </w:r>
-    </w:p>
-    <w:p>
-      <w:pPr>
-        <w:numPr>
-          <w:ilvl w:val="1"/>
-          <w:numId w:val="1009"/>
-        </w:numPr>
-        <w:pStyle w:val="Compact"/>
-      </w:pPr>
-      <w:r>
-        <w:rPr>
-          <w:rStyle w:val="VerbatimChar"/>
-        </w:rPr>
-        <w:t xml:space="preserve">plot()</w:t>
-      </w:r>
-      <w:r>
-        <w:t xml:space="preserve"> </w:t>
-      </w:r>
-      <w:r>
-        <w:t xml:space="preserve">(specifically,</w:t>
-      </w:r>
-      <w:r>
-        <w:t xml:space="preserve"> </w:t>
-      </w:r>
-      <w:r>
-        <w:rPr>
-          <w:rStyle w:val="VerbatimChar"/>
-        </w:rPr>
-        <w:t xml:space="preserve">plot.ts()</w:t>
-      </w:r>
-      <w:r>
-        <w:t xml:space="preserve">)</w:t>
+          <w:numId w:val="1014"/>
+        </w:numPr>
+        <w:pStyle w:val="Compact"/>
+      </w:pPr>
+      <w:r>
+        <w:t xml:space="preserve">Zoo can use irregular time intervals, more robust, etc.</w:t>
       </w:r>
     </w:p>
     <w:p>
       <w:pPr>
         <w:numPr>
           <w:ilvl w:val="0"/>
-          <w:numId w:val="1008"/>
+          <w:numId w:val="1013"/>
         </w:numPr>
         <w:pStyle w:val="Compact"/>
       </w:pPr>
@@ -688,62 +984,62 @@
         <w:t xml:space="preserve"> </w:t>
       </w:r>
       <w:r>
-        <w:t xml:space="preserve">Learners will be able to retrieve the temporal attributes (start and end points, as well as frequency) of a time series object:</w:t>
+        <w:t xml:space="preserve">Learners will be able to convert and coerce time series objects with the</w:t>
+      </w:r>
+      <w:r>
+        <w:t xml:space="preserve"> </w:t>
+      </w:r>
+      <w:r>
+        <w:rPr>
+          <w:rStyle w:val="VerbatimChar"/>
+        </w:rPr>
+        <w:t xml:space="preserve">zoo</w:t>
+      </w:r>
+      <w:r>
+        <w:t xml:space="preserve"> </w:t>
+      </w:r>
+      <w:r>
+        <w:t xml:space="preserve">package:</w:t>
       </w:r>
     </w:p>
     <w:p>
       <w:pPr>
         <w:numPr>
           <w:ilvl w:val="1"/>
-          <w:numId w:val="1010"/>
-        </w:numPr>
-        <w:pStyle w:val="Compact"/>
-      </w:pPr>
-      <w:r>
-        <w:rPr>
-          <w:rStyle w:val="VerbatimChar"/>
-        </w:rPr>
-        <w:t xml:space="preserve">start()</w:t>
+          <w:numId w:val="1015"/>
+        </w:numPr>
+        <w:pStyle w:val="Compact"/>
+      </w:pPr>
+      <w:r>
+        <w:rPr>
+          <w:rStyle w:val="VerbatimChar"/>
+        </w:rPr>
+        <w:t xml:space="preserve">zoo::zoo()</w:t>
       </w:r>
     </w:p>
     <w:p>
       <w:pPr>
         <w:numPr>
           <w:ilvl w:val="1"/>
-          <w:numId w:val="1010"/>
-        </w:numPr>
-        <w:pStyle w:val="Compact"/>
-      </w:pPr>
-      <w:r>
-        <w:rPr>
-          <w:rStyle w:val="VerbatimChar"/>
-        </w:rPr>
-        <w:t xml:space="preserve">end()</w:t>
-      </w:r>
-    </w:p>
-    <w:p>
-      <w:pPr>
-        <w:numPr>
-          <w:ilvl w:val="1"/>
-          <w:numId w:val="1010"/>
-        </w:numPr>
-        <w:pStyle w:val="Compact"/>
-      </w:pPr>
-      <w:r>
-        <w:rPr>
-          <w:rStyle w:val="VerbatimChar"/>
-        </w:rPr>
-        <w:t xml:space="preserve">frequency()</w:t>
-      </w:r>
-    </w:p>
-    <w:bookmarkEnd w:id="25"/>
-    <w:bookmarkStart w:id="26" w:name="X3bb0df631c9c10f3cfbd6b25ba12c9e49f827a9"/>
+          <w:numId w:val="1015"/>
+        </w:numPr>
+        <w:pStyle w:val="Compact"/>
+      </w:pPr>
+      <w:r>
+        <w:rPr>
+          <w:rStyle w:val="VerbatimChar"/>
+        </w:rPr>
+        <w:t xml:space="preserve">zoo::as.zoo()</w:t>
+      </w:r>
+    </w:p>
+    <w:bookmarkEnd w:id="26"/>
+    <w:bookmarkStart w:id="27" w:name="X2d47710152ffc97767847c3696c46c8ea55d2e4"/>
     <w:p>
       <w:pPr>
         <w:pStyle w:val="Heading3"/>
       </w:pPr>
       <w:r>
-        <w:t xml:space="preserve">Lesson 2.2:</w:t>
+        <w:t xml:space="preserve">Lesson 2.4:</w:t>
       </w:r>
       <w:r>
         <w:t xml:space="preserve"> </w:t>
@@ -753,14 +1049,14 @@
           <w:iCs/>
           <w:i/>
         </w:rPr>
-        <w:t xml:space="preserve">Create a Time Series object in Base R</w:t>
+        <w:t xml:space="preserve">Using Zoo to extract time and data vectors</w:t>
       </w:r>
     </w:p>
     <w:p>
       <w:pPr>
         <w:numPr>
           <w:ilvl w:val="0"/>
-          <w:numId w:val="1011"/>
+          <w:numId w:val="1016"/>
         </w:numPr>
         <w:pStyle w:val="Compact"/>
       </w:pPr>
@@ -775,7 +1071,25 @@
         <w:t xml:space="preserve"> </w:t>
       </w:r>
       <w:r>
-        <w:t xml:space="preserve">Learners will convert a vector of observations with a known start time and frequency (e.g., monthly data starting in the year 2004) into a</w:t>
+        <w:t xml:space="preserve">Learners can extract</w:t>
+      </w:r>
+      <w:r>
+        <w:t xml:space="preserve"> </w:t>
+      </w:r>
+      <w:r>
+        <w:t xml:space="preserve">“</w:t>
+      </w:r>
+      <w:r>
+        <w:t xml:space="preserve">core data</w:t>
+      </w:r>
+      <w:r>
+        <w:t xml:space="preserve">”</w:t>
+      </w:r>
+      <w:r>
+        <w:t xml:space="preserve"> </w:t>
+      </w:r>
+      <w:r>
+        <w:t xml:space="preserve">and time data from a</w:t>
       </w:r>
       <w:r>
         <w:t xml:space="preserve"> </w:t>
@@ -790,6 +1104,21 @@
         <w:t xml:space="preserve"> </w:t>
       </w:r>
       <w:r>
+        <w:t xml:space="preserve">or</w:t>
+      </w:r>
+      <w:r>
+        <w:t xml:space="preserve"> </w:t>
+      </w:r>
+      <w:r>
+        <w:rPr>
+          <w:rStyle w:val="VerbatimChar"/>
+        </w:rPr>
+        <w:t xml:space="preserve">zoo</w:t>
+      </w:r>
+      <w:r>
+        <w:t xml:space="preserve"> </w:t>
+      </w:r>
+      <w:r>
         <w:t xml:space="preserve">object:</w:t>
       </w:r>
     </w:p>
@@ -797,40 +1126,50 @@
       <w:pPr>
         <w:numPr>
           <w:ilvl w:val="1"/>
-          <w:numId w:val="1012"/>
-        </w:numPr>
-        <w:pStyle w:val="Compact"/>
-      </w:pPr>
-      <w:r>
-        <w:rPr>
-          <w:rStyle w:val="VerbatimChar"/>
-        </w:rPr>
-        <w:t xml:space="preserve">ts()</w:t>
+          <w:numId w:val="1017"/>
+        </w:numPr>
+        <w:pStyle w:val="Compact"/>
+      </w:pPr>
+      <w:r>
+        <w:rPr>
+          <w:rStyle w:val="VerbatimChar"/>
+        </w:rPr>
+        <w:t xml:space="preserve">time()</w:t>
       </w:r>
     </w:p>
     <w:p>
       <w:pPr>
         <w:numPr>
           <w:ilvl w:val="1"/>
-          <w:numId w:val="1012"/>
-        </w:numPr>
-        <w:pStyle w:val="Compact"/>
-      </w:pPr>
-      <w:r>
-        <w:rPr>
-          <w:rStyle w:val="VerbatimChar"/>
-        </w:rPr>
-        <w:t xml:space="preserve">as.ts()</w:t>
-      </w:r>
-    </w:p>
-    <w:bookmarkEnd w:id="26"/>
-    <w:bookmarkStart w:id="27" w:name="X2bd8d158821644bd0c5560e73df4cbe26ec2855"/>
+          <w:numId w:val="1017"/>
+        </w:numPr>
+        <w:pStyle w:val="Compact"/>
+      </w:pPr>
+      <w:r>
+        <w:rPr>
+          <w:rStyle w:val="VerbatimChar"/>
+        </w:rPr>
+        <w:t xml:space="preserve">zoo::coredata()</w:t>
+      </w:r>
+    </w:p>
+    <w:bookmarkEnd w:id="27"/>
+    <w:bookmarkEnd w:id="28"/>
+    <w:bookmarkStart w:id="33" w:name="Xbfe67c11c01d5a36cb805e3418a615dacd3b17f"/>
+    <w:p>
+      <w:pPr>
+        <w:pStyle w:val="Heading2"/>
+      </w:pPr>
+      <w:r>
+        <w:t xml:space="preserve">Chapter 3: Subsetting, Extracting, and Resampling</w:t>
+      </w:r>
+    </w:p>
+    <w:bookmarkStart w:id="29" w:name="X3071d7193fe2e2af34b0d29a52d1aaf20775a64"/>
     <w:p>
       <w:pPr>
         <w:pStyle w:val="Heading3"/>
       </w:pPr>
       <w:r>
-        <w:t xml:space="preserve">Lesson 2.3:</w:t>
+        <w:t xml:space="preserve">Lesson 3.1:</w:t>
       </w:r>
       <w:r>
         <w:t xml:space="preserve"> </w:t>
@@ -840,14 +1179,14 @@
           <w:iCs/>
           <w:i/>
         </w:rPr>
-        <w:t xml:space="preserve">Using the Zoo Package to store time series data</w:t>
+        <w:t xml:space="preserve">Subsetting a window of observations</w:t>
       </w:r>
     </w:p>
     <w:p>
       <w:pPr>
         <w:numPr>
           <w:ilvl w:val="0"/>
-          <w:numId w:val="1013"/>
+          <w:numId w:val="1018"/>
         </w:numPr>
         <w:pStyle w:val="Compact"/>
       </w:pPr>
@@ -862,68 +1201,142 @@
         <w:t xml:space="preserve"> </w:t>
       </w:r>
       <w:r>
-        <w:t xml:space="preserve">Learners will be introduced to the</w:t>
-      </w:r>
-      <w:r>
-        <w:t xml:space="preserve"> </w:t>
-      </w:r>
-      <w:r>
-        <w:rPr>
-          <w:rStyle w:val="VerbatimChar"/>
-        </w:rPr>
-        <w:t xml:space="preserve">zoo</w:t>
-      </w:r>
-      <w:r>
-        <w:t xml:space="preserve"> </w:t>
-      </w:r>
-      <w:r>
-        <w:t xml:space="preserve">object from the</w:t>
-      </w:r>
-      <w:r>
-        <w:t xml:space="preserve"> </w:t>
-      </w:r>
-      <w:r>
-        <w:rPr>
-          <w:rStyle w:val="VerbatimChar"/>
-        </w:rPr>
-        <w:t xml:space="preserve">zoo</w:t>
-      </w:r>
-      <w:r>
-        <w:t xml:space="preserve"> </w:t>
-      </w:r>
-      <w:r>
-        <w:t xml:space="preserve">package, and why is it different from base</w:t>
-      </w:r>
-      <w:r>
-        <w:t xml:space="preserve"> </w:t>
-      </w:r>
-      <w:r>
-        <w:rPr>
-          <w:rStyle w:val="VerbatimChar"/>
-        </w:rPr>
-        <w:t xml:space="preserve">ts</w:t>
-      </w:r>
-      <w:r>
-        <w:t xml:space="preserve">:</w:t>
+        <w:t xml:space="preserve">Learners will be able to extract a window of observations between a set of given points in time:</w:t>
       </w:r>
     </w:p>
     <w:p>
       <w:pPr>
         <w:numPr>
           <w:ilvl w:val="1"/>
-          <w:numId w:val="1014"/>
-        </w:numPr>
-        <w:pStyle w:val="Compact"/>
-      </w:pPr>
-      <w:r>
-        <w:t xml:space="preserve">Zoo can use irregular time intervals, more robust, etc.</w:t>
+          <w:numId w:val="1019"/>
+        </w:numPr>
+        <w:pStyle w:val="Compact"/>
+      </w:pPr>
+      <w:r>
+        <w:rPr>
+          <w:rStyle w:val="VerbatimChar"/>
+        </w:rPr>
+        <w:t xml:space="preserve">window()</w:t>
+      </w:r>
+    </w:p>
+    <w:p>
+      <w:pPr>
+        <w:numPr>
+          <w:ilvl w:val="2"/>
+          <w:numId w:val="1020"/>
+        </w:numPr>
+        <w:pStyle w:val="Compact"/>
+      </w:pPr>
+      <w:r>
+        <w:rPr>
+          <w:rStyle w:val="VerbatimChar"/>
+        </w:rPr>
+        <w:t xml:space="preserve">window(data, start = "2020-01-01", end = "2020-12-31")</w:t>
+      </w:r>
+      <w:r>
+        <w:t xml:space="preserve"> </w:t>
+      </w:r>
+      <w:r>
+        <w:t xml:space="preserve">retrieves observations between (inclusive) Jan 1, 2020 and Dec 31, 2020.</w:t>
+      </w:r>
+    </w:p>
+    <w:p>
+      <w:pPr>
+        <w:numPr>
+          <w:ilvl w:val="1"/>
+          <w:numId w:val="1019"/>
+        </w:numPr>
+        <w:pStyle w:val="Compact"/>
+      </w:pPr>
+      <w:r>
+        <w:rPr>
+          <w:rStyle w:val="VerbatimChar"/>
+        </w:rPr>
+        <w:t xml:space="preserve">as.Date()</w:t>
+      </w:r>
+    </w:p>
+    <w:p>
+      <w:pPr>
+        <w:numPr>
+          <w:ilvl w:val="2"/>
+          <w:numId w:val="1021"/>
+        </w:numPr>
+        <w:pStyle w:val="Compact"/>
+      </w:pPr>
+      <w:r>
+        <w:t xml:space="preserve">The</w:t>
+      </w:r>
+      <w:r>
+        <w:t xml:space="preserve"> </w:t>
+      </w:r>
+      <w:r>
+        <w:rPr>
+          <w:rStyle w:val="VerbatimChar"/>
+        </w:rPr>
+        <w:t xml:space="preserve">window</w:t>
+      </w:r>
+      <w:r>
+        <w:t xml:space="preserve"> </w:t>
+      </w:r>
+      <w:r>
+        <w:t xml:space="preserve">function can usually coerce the</w:t>
+      </w:r>
+      <w:r>
+        <w:t xml:space="preserve"> </w:t>
+      </w:r>
+      <w:r>
+        <w:rPr>
+          <w:rStyle w:val="VerbatimChar"/>
+        </w:rPr>
+        <w:t xml:space="preserve">start</w:t>
+      </w:r>
+      <w:r>
+        <w:t xml:space="preserve"> </w:t>
+      </w:r>
+      <w:r>
+        <w:t xml:space="preserve">and</w:t>
+      </w:r>
+      <w:r>
+        <w:t xml:space="preserve"> </w:t>
+      </w:r>
+      <w:r>
+        <w:rPr>
+          <w:rStyle w:val="VerbatimChar"/>
+        </w:rPr>
+        <w:t xml:space="preserve">end</w:t>
+      </w:r>
+      <w:r>
+        <w:t xml:space="preserve"> </w:t>
+      </w:r>
+      <w:r>
+        <w:t xml:space="preserve">arguments correctly, but it’s good practice to tell the function exactly the date and format we want to use.</w:t>
+      </w:r>
+    </w:p>
+    <w:bookmarkEnd w:id="29"/>
+    <w:bookmarkStart w:id="30" w:name="Xd013b0e6e726e6ae370c446fba852ca4e2eda62"/>
+    <w:p>
+      <w:pPr>
+        <w:pStyle w:val="Heading3"/>
+      </w:pPr>
+      <w:r>
+        <w:t xml:space="preserve">Lesson 3.2:</w:t>
+      </w:r>
+      <w:r>
+        <w:t xml:space="preserve"> </w:t>
+      </w:r>
+      <w:r>
+        <w:rPr>
+          <w:iCs/>
+          <w:i/>
+        </w:rPr>
+        <w:t xml:space="preserve">Subsetting specific observations</w:t>
       </w:r>
     </w:p>
     <w:p>
       <w:pPr>
         <w:numPr>
           <w:ilvl w:val="0"/>
-          <w:numId w:val="1013"/>
+          <w:numId w:val="1022"/>
         </w:numPr>
         <w:pStyle w:val="Compact"/>
       </w:pPr>
@@ -938,62 +1351,188 @@
         <w:t xml:space="preserve"> </w:t>
       </w:r>
       <w:r>
-        <w:t xml:space="preserve">Learners will be able to convert and coerce time series objects with the</w:t>
-      </w:r>
-      <w:r>
-        <w:t xml:space="preserve"> </w:t>
-      </w:r>
-      <w:r>
-        <w:rPr>
-          <w:rStyle w:val="VerbatimChar"/>
-        </w:rPr>
-        <w:t xml:space="preserve">zoo</w:t>
-      </w:r>
-      <w:r>
-        <w:t xml:space="preserve"> </w:t>
-      </w:r>
-      <w:r>
-        <w:t xml:space="preserve">package:</w:t>
+        <w:t xml:space="preserve">Learners will use the</w:t>
+      </w:r>
+      <w:r>
+        <w:t xml:space="preserve"> </w:t>
+      </w:r>
+      <w:r>
+        <w:rPr>
+          <w:rStyle w:val="VerbatimChar"/>
+        </w:rPr>
+        <w:t xml:space="preserve">'['</w:t>
+      </w:r>
+      <w:r>
+        <w:t xml:space="preserve"> </w:t>
+      </w:r>
+      <w:r>
+        <w:t xml:space="preserve">operator with</w:t>
+      </w:r>
+      <w:r>
+        <w:t xml:space="preserve"> </w:t>
+      </w:r>
+      <w:r>
+        <w:rPr>
+          <w:rStyle w:val="VerbatimChar"/>
+        </w:rPr>
+        <w:t xml:space="preserve">as.Date()</w:t>
+      </w:r>
+      <w:r>
+        <w:t xml:space="preserve"> </w:t>
+      </w:r>
+      <w:r>
+        <w:t xml:space="preserve">to extract an observation from a specific time or a specific index:</w:t>
       </w:r>
     </w:p>
     <w:p>
       <w:pPr>
         <w:numPr>
           <w:ilvl w:val="1"/>
-          <w:numId w:val="1015"/>
-        </w:numPr>
-        <w:pStyle w:val="Compact"/>
-      </w:pPr>
-      <w:r>
-        <w:rPr>
-          <w:rStyle w:val="VerbatimChar"/>
-        </w:rPr>
-        <w:t xml:space="preserve">zoo::zoo()</w:t>
+          <w:numId w:val="1023"/>
+        </w:numPr>
+        <w:pStyle w:val="Compact"/>
+      </w:pPr>
+      <w:r>
+        <w:rPr>
+          <w:rStyle w:val="VerbatimChar"/>
+        </w:rPr>
+        <w:t xml:space="preserve">'['</w:t>
+      </w:r>
+    </w:p>
+    <w:p>
+      <w:pPr>
+        <w:numPr>
+          <w:ilvl w:val="2"/>
+          <w:numId w:val="1024"/>
+        </w:numPr>
+        <w:pStyle w:val="Compact"/>
+      </w:pPr>
+      <w:r>
+        <w:rPr>
+          <w:rStyle w:val="VerbatimChar"/>
+        </w:rPr>
+        <w:t xml:space="preserve">data[1:20]</w:t>
+      </w:r>
+      <w:r>
+        <w:t xml:space="preserve"> </w:t>
+      </w:r>
+      <w:r>
+        <w:t xml:space="preserve">retrieves observations 1 through 20;</w:t>
+      </w:r>
+      <w:r>
+        <w:t xml:space="preserve"> </w:t>
+      </w:r>
+      <w:r>
+        <w:rPr>
+          <w:rStyle w:val="VerbatimChar"/>
+        </w:rPr>
+        <w:t xml:space="preserve">data[12]</w:t>
+      </w:r>
+      <w:r>
+        <w:t xml:space="preserve"> </w:t>
+      </w:r>
+      <w:r>
+        <w:t xml:space="preserve">retrieves the 12</w:t>
+      </w:r>
+      <w:r>
+        <w:rPr>
+          <w:vertAlign w:val="superscript"/>
+        </w:rPr>
+        <w:t xml:space="preserve">th</w:t>
+      </w:r>
+      <w:r>
+        <w:t xml:space="preserve"> </w:t>
+      </w:r>
+      <w:r>
+        <w:t xml:space="preserve">observation, etc.</w:t>
       </w:r>
     </w:p>
     <w:p>
       <w:pPr>
         <w:numPr>
           <w:ilvl w:val="1"/>
-          <w:numId w:val="1015"/>
-        </w:numPr>
-        <w:pStyle w:val="Compact"/>
-      </w:pPr>
-      <w:r>
-        <w:rPr>
-          <w:rStyle w:val="VerbatimChar"/>
-        </w:rPr>
-        <w:t xml:space="preserve">zoo::as.zoo()</w:t>
-      </w:r>
-    </w:p>
-    <w:bookmarkEnd w:id="27"/>
-    <w:bookmarkStart w:id="28" w:name="X2d47710152ffc97767847c3696c46c8ea55d2e4"/>
+          <w:numId w:val="1023"/>
+        </w:numPr>
+        <w:pStyle w:val="Compact"/>
+      </w:pPr>
+      <w:r>
+        <w:rPr>
+          <w:rStyle w:val="VerbatimChar"/>
+        </w:rPr>
+        <w:t xml:space="preserve">as.Date()</w:t>
+      </w:r>
+    </w:p>
+    <w:p>
+      <w:pPr>
+        <w:numPr>
+          <w:ilvl w:val="2"/>
+          <w:numId w:val="1025"/>
+        </w:numPr>
+        <w:pStyle w:val="Compact"/>
+      </w:pPr>
+      <w:r>
+        <w:rPr>
+          <w:rStyle w:val="VerbatimChar"/>
+        </w:rPr>
+        <w:t xml:space="preserve">data[as.Date("2020-03-01")]</w:t>
+      </w:r>
+      <w:r>
+        <w:t xml:space="preserve"> </w:t>
+      </w:r>
+      <w:r>
+        <w:t xml:space="preserve">retrieves the observation for March 1, 2020.</w:t>
+      </w:r>
+    </w:p>
+    <w:p>
+      <w:pPr>
+        <w:numPr>
+          <w:ilvl w:val="1"/>
+          <w:numId w:val="1023"/>
+        </w:numPr>
+        <w:pStyle w:val="Compact"/>
+      </w:pPr>
+      <w:r>
+        <w:rPr>
+          <w:rStyle w:val="VerbatimChar"/>
+        </w:rPr>
+        <w:t xml:space="preserve">zoo::as.yearmon()</w:t>
+      </w:r>
+    </w:p>
+    <w:p>
+      <w:pPr>
+        <w:numPr>
+          <w:ilvl w:val="2"/>
+          <w:numId w:val="1026"/>
+        </w:numPr>
+        <w:pStyle w:val="Compact"/>
+      </w:pPr>
+      <w:r>
+        <w:t xml:space="preserve">If data are stored in year-month format,</w:t>
+      </w:r>
+      <w:r>
+        <w:t xml:space="preserve"> </w:t>
+      </w:r>
+      <w:r>
+        <w:rPr>
+          <w:rStyle w:val="VerbatimChar"/>
+        </w:rPr>
+        <w:t xml:space="preserve">data[as.yearmon("Jul 2019")]</w:t>
+      </w:r>
+      <w:r>
+        <w:t xml:space="preserve"> </w:t>
+      </w:r>
+      <w:r>
+        <w:t xml:space="preserve">retrieves the observation for the month of July, 2019.</w:t>
+      </w:r>
+    </w:p>
+    <w:bookmarkEnd w:id="30"/>
+    <w:bookmarkStart w:id="31" w:name="lesson-3.3-resampling-observations"/>
     <w:p>
       <w:pPr>
         <w:pStyle w:val="Heading3"/>
       </w:pPr>
       <w:r>
-        <w:t xml:space="preserve">Lesson 2.4:</w:t>
+        <w:t xml:space="preserve">Lesson 3.3:</w:t>
       </w:r>
       <w:r>
         <w:t xml:space="preserve"> </w:t>
@@ -1003,14 +1542,14 @@
           <w:iCs/>
           <w:i/>
         </w:rPr>
-        <w:t xml:space="preserve">Using Zoo to extract time and data vectors</w:t>
+        <w:t xml:space="preserve">Resampling observations</w:t>
       </w:r>
     </w:p>
     <w:p>
       <w:pPr>
         <w:numPr>
           <w:ilvl w:val="0"/>
-          <w:numId w:val="1016"/>
+          <w:numId w:val="1027"/>
         </w:numPr>
         <w:pStyle w:val="Compact"/>
       </w:pPr>
@@ -1025,40 +1564,43 @@
         <w:t xml:space="preserve"> </w:t>
       </w:r>
       <w:r>
-        <w:t xml:space="preserve">Learners can extract</w:t>
-      </w:r>
-      <w:r>
-        <w:t xml:space="preserve"> </w:t>
-      </w:r>
-      <w:r>
-        <w:t xml:space="preserve">“</w:t>
-      </w:r>
-      <w:r>
-        <w:t xml:space="preserve">core data</w:t>
-      </w:r>
-      <w:r>
-        <w:t xml:space="preserve">”</w:t>
-      </w:r>
-      <w:r>
-        <w:t xml:space="preserve"> </w:t>
-      </w:r>
-      <w:r>
-        <w:t xml:space="preserve">and time data from a</w:t>
-      </w:r>
-      <w:r>
-        <w:t xml:space="preserve"> </w:t>
-      </w:r>
-      <w:r>
-        <w:rPr>
-          <w:rStyle w:val="VerbatimChar"/>
-        </w:rPr>
-        <w:t xml:space="preserve">ts</w:t>
-      </w:r>
-      <w:r>
-        <w:t xml:space="preserve"> </w:t>
-      </w:r>
-      <w:r>
-        <w:t xml:space="preserve">or</w:t>
+        <w:t xml:space="preserve">Learner will be able to re-sample observations to any interval of time (yearly, monthly, quarterly, etc.):</w:t>
+      </w:r>
+    </w:p>
+    <w:p>
+      <w:pPr>
+        <w:numPr>
+          <w:ilvl w:val="1"/>
+          <w:numId w:val="1028"/>
+        </w:numPr>
+        <w:pStyle w:val="Compact"/>
+      </w:pPr>
+      <w:r>
+        <w:rPr>
+          <w:rStyle w:val="VerbatimChar"/>
+        </w:rPr>
+        <w:t xml:space="preserve">aggregate()</w:t>
+      </w:r>
+      <w:r>
+        <w:t xml:space="preserve"> </w:t>
+      </w:r>
+      <w:r>
+        <w:t xml:space="preserve">(specifically,</w:t>
+      </w:r>
+      <w:r>
+        <w:t xml:space="preserve"> </w:t>
+      </w:r>
+      <w:r>
+        <w:rPr>
+          <w:rStyle w:val="VerbatimChar"/>
+        </w:rPr>
+        <w:t xml:space="preserve">aggregate.zoo()</w:t>
+      </w:r>
+      <w:r>
+        <w:t xml:space="preserve"> </w:t>
+      </w:r>
+      <w:r>
+        <w:t xml:space="preserve">for</w:t>
       </w:r>
       <w:r>
         <w:t xml:space="preserve"> </w:t>
@@ -1073,57 +1615,89 @@
         <w:t xml:space="preserve"> </w:t>
       </w:r>
       <w:r>
-        <w:t xml:space="preserve">object:</w:t>
+        <w:t xml:space="preserve">objects)</w:t>
       </w:r>
     </w:p>
     <w:p>
       <w:pPr>
         <w:numPr>
           <w:ilvl w:val="1"/>
-          <w:numId w:val="1017"/>
-        </w:numPr>
-        <w:pStyle w:val="Compact"/>
-      </w:pPr>
-      <w:r>
-        <w:rPr>
-          <w:rStyle w:val="VerbatimChar"/>
-        </w:rPr>
-        <w:t xml:space="preserve">time()</w:t>
+          <w:numId w:val="1028"/>
+        </w:numPr>
+        <w:pStyle w:val="Compact"/>
+      </w:pPr>
+      <w:r>
+        <w:rPr>
+          <w:rStyle w:val="VerbatimChar"/>
+        </w:rPr>
+        <w:t xml:space="preserve">lubridate::year()</w:t>
       </w:r>
     </w:p>
     <w:p>
       <w:pPr>
         <w:numPr>
           <w:ilvl w:val="1"/>
-          <w:numId w:val="1017"/>
-        </w:numPr>
-        <w:pStyle w:val="Compact"/>
-      </w:pPr>
-      <w:r>
-        <w:rPr>
-          <w:rStyle w:val="VerbatimChar"/>
-        </w:rPr>
-        <w:t xml:space="preserve">zoo::coredata()</w:t>
-      </w:r>
-    </w:p>
-    <w:bookmarkEnd w:id="28"/>
-    <w:bookmarkEnd w:id="29"/>
-    <w:bookmarkStart w:id="34" w:name="Xbfe67c11c01d5a36cb805e3418a615dacd3b17f"/>
-    <w:p>
-      <w:pPr>
-        <w:pStyle w:val="Heading2"/>
-      </w:pPr>
-      <w:r>
-        <w:t xml:space="preserve">Chapter 3: Subsetting, Extracting, and Resampling</w:t>
-      </w:r>
-    </w:p>
-    <w:bookmarkStart w:id="30" w:name="X3071d7193fe2e2af34b0d29a52d1aaf20775a64"/>
+          <w:numId w:val="1028"/>
+        </w:numPr>
+        <w:pStyle w:val="Compact"/>
+      </w:pPr>
+      <w:r>
+        <w:rPr>
+          <w:rStyle w:val="VerbatimChar"/>
+        </w:rPr>
+        <w:t xml:space="preserve">zoo::yearqtr()</w:t>
+      </w:r>
+    </w:p>
+    <w:p>
+      <w:pPr>
+        <w:numPr>
+          <w:ilvl w:val="1"/>
+          <w:numId w:val="1028"/>
+        </w:numPr>
+        <w:pStyle w:val="Compact"/>
+      </w:pPr>
+      <w:r>
+        <w:rPr>
+          <w:rStyle w:val="VerbatimChar"/>
+        </w:rPr>
+        <w:t xml:space="preserve">zoo::yearmon()</w:t>
+      </w:r>
+    </w:p>
+    <w:p>
+      <w:pPr>
+        <w:numPr>
+          <w:ilvl w:val="2"/>
+          <w:numId w:val="1029"/>
+        </w:numPr>
+        <w:pStyle w:val="Compact"/>
+      </w:pPr>
+      <w:r>
+        <w:t xml:space="preserve">e.g.:</w:t>
+      </w:r>
+      <w:r>
+        <w:t xml:space="preserve"> </w:t>
+      </w:r>
+      <w:r>
+        <w:rPr>
+          <w:rStyle w:val="VerbatimChar"/>
+        </w:rPr>
+        <w:t xml:space="preserve">aggregate(data, by = lubridate::year, FUN = sum)</w:t>
+      </w:r>
+      <w:r>
+        <w:t xml:space="preserve"> </w:t>
+      </w:r>
+      <w:r>
+        <w:t xml:space="preserve">finds sums of observations within each year.</w:t>
+      </w:r>
+    </w:p>
+    <w:bookmarkEnd w:id="31"/>
+    <w:bookmarkStart w:id="32" w:name="lesson-3.4-imputing-missing-values"/>
     <w:p>
       <w:pPr>
         <w:pStyle w:val="Heading3"/>
       </w:pPr>
       <w:r>
-        <w:t xml:space="preserve">Lesson 3.1:</w:t>
+        <w:t xml:space="preserve">Lesson 3.4:</w:t>
       </w:r>
       <w:r>
         <w:t xml:space="preserve"> </w:t>
@@ -1133,14 +1707,14 @@
           <w:iCs/>
           <w:i/>
         </w:rPr>
-        <w:t xml:space="preserve">Subsetting a window of observations</w:t>
+        <w:t xml:space="preserve">Imputing Missing Values</w:t>
       </w:r>
     </w:p>
     <w:p>
       <w:pPr>
         <w:numPr>
           <w:ilvl w:val="0"/>
-          <w:numId w:val="1018"/>
+          <w:numId w:val="1030"/>
         </w:numPr>
         <w:pStyle w:val="Compact"/>
       </w:pPr>
@@ -1155,59 +1729,92 @@
         <w:t xml:space="preserve"> </w:t>
       </w:r>
       <w:r>
-        <w:t xml:space="preserve">Learners will be able to extract a window of observations between a set of given points in time:</w:t>
+        <w:t xml:space="preserve">Learners will use the</w:t>
+      </w:r>
+      <w:r>
+        <w:t xml:space="preserve"> </w:t>
+      </w:r>
+      <w:r>
+        <w:rPr>
+          <w:rStyle w:val="VerbatimChar"/>
+        </w:rPr>
+        <w:t xml:space="preserve">zoo</w:t>
+      </w:r>
+      <w:r>
+        <w:t xml:space="preserve"> </w:t>
+      </w:r>
+      <w:r>
+        <w:t xml:space="preserve">package to impute missing values with either linear interpolation or cubic spline interpolation:</w:t>
       </w:r>
     </w:p>
     <w:p>
       <w:pPr>
         <w:numPr>
           <w:ilvl w:val="1"/>
-          <w:numId w:val="1019"/>
-        </w:numPr>
-        <w:pStyle w:val="Compact"/>
-      </w:pPr>
-      <w:r>
-        <w:rPr>
-          <w:rStyle w:val="VerbatimChar"/>
-        </w:rPr>
-        <w:t xml:space="preserve">window()</w:t>
-      </w:r>
-    </w:p>
-    <w:p>
-      <w:pPr>
-        <w:numPr>
-          <w:ilvl w:val="1"/>
-          <w:numId w:val="1019"/>
-        </w:numPr>
-        <w:pStyle w:val="Compact"/>
-      </w:pPr>
-      <w:r>
-        <w:rPr>
-          <w:rStyle w:val="VerbatimChar"/>
-        </w:rPr>
-        <w:t xml:space="preserve">as.Date()</w:t>
-      </w:r>
-    </w:p>
-    <w:p>
-      <w:pPr>
-        <w:numPr>
-          <w:ilvl w:val="1"/>
-          <w:numId w:val="1019"/>
-        </w:numPr>
-        <w:pStyle w:val="Compact"/>
-      </w:pPr>
-      <w:r>
-        <w:rPr>
-          <w:rStyle w:val="VerbatimChar"/>
-        </w:rPr>
-        <w:t xml:space="preserve">zoo::as.yearmon()</w:t>
+          <w:numId w:val="1031"/>
+        </w:numPr>
+        <w:pStyle w:val="Compact"/>
+      </w:pPr>
+      <w:r>
+        <w:rPr>
+          <w:rStyle w:val="VerbatimChar"/>
+        </w:rPr>
+        <w:t xml:space="preserve">zoo::na.approx()</w:t>
+      </w:r>
+      <w:r>
+        <w:t xml:space="preserve"> </w:t>
+      </w:r>
+      <w:r>
+        <w:t xml:space="preserve">and</w:t>
+      </w:r>
+      <w:r>
+        <w:t xml:space="preserve"> </w:t>
+      </w:r>
+      <w:r>
+        <w:rPr>
+          <w:rStyle w:val="VerbatimChar"/>
+        </w:rPr>
+        <w:t xml:space="preserve">zoo::na.spline()</w:t>
+      </w:r>
+      <w:r>
+        <w:t xml:space="preserve">, respectively</w:t>
+      </w:r>
+    </w:p>
+    <w:bookmarkEnd w:id="32"/>
+    <w:bookmarkEnd w:id="33"/>
+    <w:bookmarkStart w:id="38" w:name="chapter-4-rolling-and-expanding-windows"/>
+    <w:p>
+      <w:pPr>
+        <w:pStyle w:val="Heading2"/>
+      </w:pPr>
+      <w:r>
+        <w:t xml:space="preserve">Chapter 4: Rolling and Expanding Windows</w:t>
+      </w:r>
+    </w:p>
+    <w:bookmarkStart w:id="34" w:name="lesson-4.1-what-are-windows"/>
+    <w:p>
+      <w:pPr>
+        <w:pStyle w:val="Heading3"/>
+      </w:pPr>
+      <w:r>
+        <w:t xml:space="preserve">Lesson 4.1:</w:t>
+      </w:r>
+      <w:r>
+        <w:t xml:space="preserve"> </w:t>
+      </w:r>
+      <w:r>
+        <w:rPr>
+          <w:iCs/>
+          <w:i/>
+        </w:rPr>
+        <w:t xml:space="preserve">What are windows?</w:t>
       </w:r>
     </w:p>
     <w:p>
       <w:pPr>
         <w:numPr>
           <w:ilvl w:val="0"/>
-          <w:numId w:val="1018"/>
+          <w:numId w:val="1032"/>
         </w:numPr>
         <w:pStyle w:val="Compact"/>
       </w:pPr>
@@ -1222,92 +1829,123 @@
         <w:t xml:space="preserve"> </w:t>
       </w:r>
       <w:r>
-        <w:t xml:space="preserve">Learners will use the</w:t>
-      </w:r>
-      <w:r>
-        <w:t xml:space="preserve"> </w:t>
-      </w:r>
-      <w:r>
-        <w:rPr>
-          <w:rStyle w:val="VerbatimChar"/>
-        </w:rPr>
-        <w:t xml:space="preserve">'['</w:t>
-      </w:r>
-      <w:r>
-        <w:t xml:space="preserve"> </w:t>
-      </w:r>
-      <w:r>
-        <w:t xml:space="preserve">operator with</w:t>
-      </w:r>
-      <w:r>
-        <w:t xml:space="preserve"> </w:t>
-      </w:r>
-      <w:r>
-        <w:rPr>
-          <w:rStyle w:val="VerbatimChar"/>
-        </w:rPr>
-        <w:t xml:space="preserve">as.Date()</w:t>
-      </w:r>
-      <w:r>
-        <w:t xml:space="preserve"> </w:t>
-      </w:r>
-      <w:r>
-        <w:t xml:space="preserve">to extract an observation from a specific time:</w:t>
+        <w:t xml:space="preserve">Learners will understand the utility of rolling and expanding windows: finding moving averages, cumulative sums, etc.</w:t>
+      </w:r>
+    </w:p>
+    <w:p>
+      <w:pPr>
+        <w:numPr>
+          <w:ilvl w:val="0"/>
+          <w:numId w:val="1032"/>
+        </w:numPr>
+        <w:pStyle w:val="Compact"/>
+      </w:pPr>
+      <w:r>
+        <w:rPr>
+          <w:bCs/>
+          <w:b/>
+        </w:rPr>
+        <w:t xml:space="preserve">Learning Objective:</w:t>
+      </w:r>
+      <w:r>
+        <w:t xml:space="preserve"> </w:t>
+      </w:r>
+      <w:r>
+        <w:t xml:space="preserve">Learners will be able to perform a rolling window operation on a time series, creating a moving average (or moving sum) of an arbitrary length:</w:t>
       </w:r>
     </w:p>
     <w:p>
       <w:pPr>
         <w:numPr>
           <w:ilvl w:val="1"/>
-          <w:numId w:val="1020"/>
-        </w:numPr>
-        <w:pStyle w:val="Compact"/>
-      </w:pPr>
-      <w:r>
-        <w:rPr>
-          <w:rStyle w:val="VerbatimChar"/>
-        </w:rPr>
-        <w:t xml:space="preserve">'['</w:t>
+          <w:numId w:val="1033"/>
+        </w:numPr>
+        <w:pStyle w:val="Compact"/>
+      </w:pPr>
+      <w:r>
+        <w:rPr>
+          <w:rStyle w:val="VerbatimChar"/>
+        </w:rPr>
+        <w:t xml:space="preserve">zoo::rollapply()</w:t>
       </w:r>
     </w:p>
     <w:p>
       <w:pPr>
         <w:numPr>
           <w:ilvl w:val="1"/>
-          <w:numId w:val="1020"/>
-        </w:numPr>
-        <w:pStyle w:val="Compact"/>
-      </w:pPr>
-      <w:r>
-        <w:rPr>
-          <w:rStyle w:val="VerbatimChar"/>
-        </w:rPr>
-        <w:t xml:space="preserve">as.Date()</w:t>
-      </w:r>
-    </w:p>
-    <w:p>
-      <w:pPr>
-        <w:numPr>
-          <w:ilvl w:val="1"/>
-          <w:numId w:val="1020"/>
-        </w:numPr>
-        <w:pStyle w:val="Compact"/>
-      </w:pPr>
-      <w:r>
-        <w:rPr>
-          <w:rStyle w:val="VerbatimChar"/>
-        </w:rPr>
-        <w:t xml:space="preserve">zoo::as.yearmon()</w:t>
-      </w:r>
-    </w:p>
-    <w:bookmarkEnd w:id="30"/>
-    <w:bookmarkStart w:id="31" w:name="Xcb9f742b0e18f52791797a41ecdb993dba0c808"/>
+          <w:numId w:val="1033"/>
+        </w:numPr>
+        <w:pStyle w:val="Compact"/>
+      </w:pPr>
+      <w:r>
+        <w:rPr>
+          <w:rStyle w:val="VerbatimChar"/>
+        </w:rPr>
+        <w:t xml:space="preserve">zoo::rollapplyr()</w:t>
+      </w:r>
+      <w:r>
+        <w:t xml:space="preserve"> </w:t>
+      </w:r>
+      <w:r>
+        <w:t xml:space="preserve">(convenience wrapper for</w:t>
+      </w:r>
+      <w:r>
+        <w:t xml:space="preserve"> </w:t>
+      </w:r>
+      <w:r>
+        <w:rPr>
+          <w:rStyle w:val="VerbatimChar"/>
+        </w:rPr>
+        <w:t xml:space="preserve">zoo::rollapply(align = "right")</w:t>
+      </w:r>
+      <w:r>
+        <w:t xml:space="preserve">)</w:t>
+      </w:r>
+    </w:p>
+    <w:p>
+      <w:pPr>
+        <w:numPr>
+          <w:ilvl w:val="2"/>
+          <w:numId w:val="1034"/>
+        </w:numPr>
+        <w:pStyle w:val="Compact"/>
+      </w:pPr>
+      <w:r>
+        <w:t xml:space="preserve">e.g.:</w:t>
+      </w:r>
+      <w:r>
+        <w:t xml:space="preserve"> </w:t>
+      </w:r>
+      <w:r>
+        <w:rPr>
+          <w:rStyle w:val="VerbatimChar"/>
+        </w:rPr>
+        <w:t xml:space="preserve">zoo::rollapplyr(daily_data, FUN = mean, width = 7)</w:t>
+      </w:r>
+      <w:r>
+        <w:t xml:space="preserve"> </w:t>
+      </w:r>
+      <w:r>
+        <w:t xml:space="preserve">to create a 7-day rolling average from</w:t>
+      </w:r>
+      <w:r>
+        <w:t xml:space="preserve"> </w:t>
+      </w:r>
+      <w:r>
+        <w:rPr>
+          <w:rStyle w:val="VerbatimChar"/>
+        </w:rPr>
+        <w:t xml:space="preserve">daily_data</w:t>
+      </w:r>
+    </w:p>
+    <w:bookmarkEnd w:id="34"/>
+    <w:bookmarkStart w:id="35" w:name="X95e971a65f0e66cc70f9b91ca655ac0125de696"/>
     <w:p>
       <w:pPr>
         <w:pStyle w:val="Heading3"/>
       </w:pPr>
       <w:r>
-        <w:t xml:space="preserve">Lesson 3.2:</w:t>
+        <w:t xml:space="preserve">Lesson 4.2:</w:t>
       </w:r>
       <w:r>
         <w:t xml:space="preserve"> </w:t>
@@ -1317,14 +1955,14 @@
           <w:iCs/>
           <w:i/>
         </w:rPr>
-        <w:t xml:space="preserve">Retrieving observations by index</w:t>
+        <w:t xml:space="preserve">Calculating an Expanding Window</w:t>
       </w:r>
     </w:p>
     <w:p>
       <w:pPr>
         <w:numPr>
           <w:ilvl w:val="0"/>
-          <w:numId w:val="1021"/>
+          <w:numId w:val="1035"/>
         </w:numPr>
         <w:pStyle w:val="Compact"/>
       </w:pPr>
@@ -1339,98 +1977,119 @@
         <w:t xml:space="preserve"> </w:t>
       </w:r>
       <w:r>
-        <w:t xml:space="preserve">Learners will use the standard R functions to extract one or more observations by numerical index:</w:t>
+        <w:t xml:space="preserve">Learners will be able to create an expanding window – a rolling window where the</w:t>
+      </w:r>
+      <w:r>
+        <w:t xml:space="preserve"> </w:t>
+      </w:r>
+      <w:r>
+        <w:t xml:space="preserve">“</w:t>
+      </w:r>
+      <w:r>
+        <w:t xml:space="preserve">start</w:t>
+      </w:r>
+      <w:r>
+        <w:t xml:space="preserve">”</w:t>
+      </w:r>
+      <w:r>
+        <w:t xml:space="preserve"> </w:t>
+      </w:r>
+      <w:r>
+        <w:t xml:space="preserve">is fixed and the</w:t>
+      </w:r>
+      <w:r>
+        <w:t xml:space="preserve"> </w:t>
+      </w:r>
+      <w:r>
+        <w:t xml:space="preserve">“</w:t>
+      </w:r>
+      <w:r>
+        <w:t xml:space="preserve">end</w:t>
+      </w:r>
+      <w:r>
+        <w:t xml:space="preserve">”</w:t>
+      </w:r>
+      <w:r>
+        <w:t xml:space="preserve"> </w:t>
+      </w:r>
+      <w:r>
+        <w:t xml:space="preserve">moves:</w:t>
       </w:r>
     </w:p>
     <w:p>
       <w:pPr>
         <w:numPr>
           <w:ilvl w:val="1"/>
-          <w:numId w:val="1022"/>
-        </w:numPr>
-        <w:pStyle w:val="Compact"/>
-      </w:pPr>
-      <w:r>
-        <w:rPr>
-          <w:rStyle w:val="VerbatimChar"/>
-        </w:rPr>
-        <w:t xml:space="preserve">'['</w:t>
+          <w:numId w:val="1036"/>
+        </w:numPr>
+        <w:pStyle w:val="Compact"/>
+      </w:pPr>
+      <w:r>
+        <w:rPr>
+          <w:rStyle w:val="VerbatimChar"/>
+        </w:rPr>
+        <w:t xml:space="preserve">cumsum()</w:t>
       </w:r>
     </w:p>
     <w:p>
       <w:pPr>
         <w:numPr>
           <w:ilvl w:val="1"/>
-          <w:numId w:val="1022"/>
-        </w:numPr>
-        <w:pStyle w:val="Compact"/>
-      </w:pPr>
-      <w:r>
-        <w:rPr>
-          <w:rStyle w:val="VerbatimChar"/>
-        </w:rPr>
-        <w:t xml:space="preserve">head()</w:t>
-      </w:r>
-    </w:p>
-    <w:p>
-      <w:pPr>
-        <w:numPr>
-          <w:ilvl w:val="1"/>
-          <w:numId w:val="1022"/>
-        </w:numPr>
-        <w:pStyle w:val="Compact"/>
-      </w:pPr>
-      <w:r>
-        <w:rPr>
-          <w:rStyle w:val="VerbatimChar"/>
-        </w:rPr>
-        <w:t xml:space="preserve">tail()</w:t>
-      </w:r>
-    </w:p>
-    <w:p>
-      <w:pPr>
-        <w:numPr>
-          <w:ilvl w:val="1"/>
-          <w:numId w:val="1022"/>
-        </w:numPr>
-        <w:pStyle w:val="Compact"/>
-      </w:pPr>
-      <w:r>
-        <w:t xml:space="preserve">e.g.:</w:t>
-      </w:r>
-      <w:r>
-        <w:t xml:space="preserve"> </w:t>
-      </w:r>
-      <w:r>
-        <w:rPr>
-          <w:rStyle w:val="VerbatimChar"/>
-        </w:rPr>
-        <w:t xml:space="preserve">data[1:20]</w:t>
-      </w:r>
-      <w:r>
-        <w:t xml:space="preserve"> </w:t>
-      </w:r>
-      <w:r>
-        <w:t xml:space="preserve">retrieves observations 1 through 20, as does</w:t>
-      </w:r>
-      <w:r>
-        <w:t xml:space="preserve"> </w:t>
-      </w:r>
-      <w:r>
-        <w:rPr>
-          <w:rStyle w:val="VerbatimChar"/>
-        </w:rPr>
-        <w:t xml:space="preserve">head(data, n = 20)</w:t>
-      </w:r>
-    </w:p>
-    <w:bookmarkEnd w:id="31"/>
-    <w:bookmarkStart w:id="32" w:name="lesson-3.3-resampling-observations"/>
+          <w:numId w:val="1036"/>
+        </w:numPr>
+        <w:pStyle w:val="Compact"/>
+      </w:pPr>
+      <w:r>
+        <w:rPr>
+          <w:rStyle w:val="VerbatimChar"/>
+        </w:rPr>
+        <w:t xml:space="preserve">seq_along()</w:t>
+      </w:r>
+    </w:p>
+    <w:p>
+      <w:pPr>
+        <w:numPr>
+          <w:ilvl w:val="2"/>
+          <w:numId w:val="1037"/>
+        </w:numPr>
+        <w:pStyle w:val="Compact"/>
+      </w:pPr>
+      <w:r>
+        <w:rPr>
+          <w:rStyle w:val="VerbatimChar"/>
+        </w:rPr>
+        <w:t xml:space="preserve">cumsum(data) / seq_along(data)</w:t>
+      </w:r>
+      <w:r>
+        <w:t xml:space="preserve"> </w:t>
+      </w:r>
+      <w:r>
+        <w:t xml:space="preserve">gives a rolling mean, which exists in</w:t>
+      </w:r>
+      <w:r>
+        <w:t xml:space="preserve"> </w:t>
+      </w:r>
+      <w:r>
+        <w:rPr>
+          <w:rStyle w:val="VerbatimChar"/>
+        </w:rPr>
+        <w:t xml:space="preserve">dplyr::cummean()</w:t>
+      </w:r>
+      <w:r>
+        <w:t xml:space="preserve"> </w:t>
+      </w:r>
+      <w:r>
+        <w:t xml:space="preserve">but not base R.</w:t>
+      </w:r>
+    </w:p>
+    <w:bookmarkEnd w:id="35"/>
+    <w:bookmarkStart w:id="36" w:name="lesson-4.3-zoos-roll-functions"/>
     <w:p>
       <w:pPr>
         <w:pStyle w:val="Heading3"/>
       </w:pPr>
       <w:r>
-        <w:t xml:space="preserve">Lesson 3.3:</w:t>
+        <w:t xml:space="preserve">Lesson 4.3:</w:t>
       </w:r>
       <w:r>
         <w:t xml:space="preserve"> </w:t>
@@ -1440,16 +2099,15 @@
           <w:iCs/>
           <w:i/>
         </w:rPr>
-        <w:t xml:space="preserve">Resampling observations</w:t>
+        <w:t xml:space="preserve">zoo’s roll functions</w:t>
       </w:r>
     </w:p>
     <w:p>
       <w:pPr>
         <w:numPr>
           <w:ilvl w:val="0"/>
-          <w:numId w:val="1023"/>
-        </w:numPr>
-        <w:pStyle w:val="Compact"/>
+          <w:numId w:val="1038"/>
+        </w:numPr>
       </w:pPr>
       <w:r>
         <w:rPr>
@@ -1462,140 +2120,100 @@
         <w:t xml:space="preserve"> </w:t>
       </w:r>
       <w:r>
-        <w:t xml:space="preserve">Learner will be able to re-sample observations to any interval of time (yearly, monthly, quarterly, etc.):</w:t>
+        <w:t xml:space="preserve">Learners will be introduced to the other</w:t>
+      </w:r>
+      <w:r>
+        <w:t xml:space="preserve"> </w:t>
+      </w:r>
+      <w:r>
+        <w:rPr>
+          <w:rStyle w:val="VerbatimChar"/>
+        </w:rPr>
+        <w:t xml:space="preserve">roll*</w:t>
+      </w:r>
+      <w:r>
+        <w:t xml:space="preserve"> </w:t>
+      </w:r>
+      <w:r>
+        <w:t xml:space="preserve">functions within</w:t>
+      </w:r>
+      <w:r>
+        <w:t xml:space="preserve"> </w:t>
+      </w:r>
+      <w:r>
+        <w:rPr>
+          <w:rStyle w:val="VerbatimChar"/>
+        </w:rPr>
+        <w:t xml:space="preserve">zoo</w:t>
+      </w:r>
+      <w:r>
+        <w:t xml:space="preserve">, for more convenient applications of rolling functions:</w:t>
       </w:r>
     </w:p>
     <w:p>
       <w:pPr>
         <w:numPr>
           <w:ilvl w:val="1"/>
-          <w:numId w:val="1024"/>
-        </w:numPr>
-        <w:pStyle w:val="Compact"/>
-      </w:pPr>
-      <w:r>
-        <w:rPr>
-          <w:rStyle w:val="VerbatimChar"/>
-        </w:rPr>
-        <w:t xml:space="preserve">aggregate()</w:t>
-      </w:r>
-      <w:r>
-        <w:t xml:space="preserve"> </w:t>
-      </w:r>
-      <w:r>
-        <w:t xml:space="preserve">(specifically,</w:t>
-      </w:r>
-      <w:r>
-        <w:t xml:space="preserve"> </w:t>
-      </w:r>
-      <w:r>
-        <w:rPr>
-          <w:rStyle w:val="VerbatimChar"/>
-        </w:rPr>
-        <w:t xml:space="preserve">aggregate.zoo()</w:t>
-      </w:r>
-      <w:r>
-        <w:t xml:space="preserve"> </w:t>
-      </w:r>
-      <w:r>
-        <w:t xml:space="preserve">for</w:t>
-      </w:r>
-      <w:r>
-        <w:t xml:space="preserve"> </w:t>
-      </w:r>
-      <w:r>
-        <w:rPr>
-          <w:rStyle w:val="VerbatimChar"/>
-        </w:rPr>
-        <w:t xml:space="preserve">zoo</w:t>
-      </w:r>
-      <w:r>
-        <w:t xml:space="preserve"> </w:t>
-      </w:r>
-      <w:r>
-        <w:t xml:space="preserve">objects)</w:t>
+          <w:numId w:val="1039"/>
+        </w:numPr>
+      </w:pPr>
+      <w:r>
+        <w:rPr>
+          <w:rStyle w:val="VerbatimChar"/>
+        </w:rPr>
+        <w:t xml:space="preserve">zoo::rollmean()</w:t>
       </w:r>
     </w:p>
     <w:p>
       <w:pPr>
         <w:numPr>
           <w:ilvl w:val="1"/>
-          <w:numId w:val="1024"/>
-        </w:numPr>
-        <w:pStyle w:val="Compact"/>
-      </w:pPr>
-      <w:r>
-        <w:rPr>
-          <w:rStyle w:val="VerbatimChar"/>
-        </w:rPr>
-        <w:t xml:space="preserve">lubridate::year()</w:t>
+          <w:numId w:val="1039"/>
+        </w:numPr>
+      </w:pPr>
+      <w:r>
+        <w:rPr>
+          <w:rStyle w:val="VerbatimChar"/>
+        </w:rPr>
+        <w:t xml:space="preserve">zoo::rollmedian()</w:t>
       </w:r>
     </w:p>
     <w:p>
       <w:pPr>
         <w:numPr>
           <w:ilvl w:val="1"/>
-          <w:numId w:val="1024"/>
-        </w:numPr>
-        <w:pStyle w:val="Compact"/>
-      </w:pPr>
-      <w:r>
-        <w:rPr>
-          <w:rStyle w:val="VerbatimChar"/>
-        </w:rPr>
-        <w:t xml:space="preserve">zoo::yearqtr()</w:t>
+          <w:numId w:val="1039"/>
+        </w:numPr>
+      </w:pPr>
+      <w:r>
+        <w:rPr>
+          <w:rStyle w:val="VerbatimChar"/>
+        </w:rPr>
+        <w:t xml:space="preserve">zoo::rollsum()</w:t>
       </w:r>
     </w:p>
     <w:p>
       <w:pPr>
         <w:numPr>
           <w:ilvl w:val="1"/>
-          <w:numId w:val="1024"/>
-        </w:numPr>
-        <w:pStyle w:val="Compact"/>
-      </w:pPr>
-      <w:r>
-        <w:rPr>
-          <w:rStyle w:val="VerbatimChar"/>
-        </w:rPr>
-        <w:t xml:space="preserve">zoo::yearmon()</w:t>
-      </w:r>
-    </w:p>
-    <w:p>
-      <w:pPr>
-        <w:numPr>
-          <w:ilvl w:val="1"/>
-          <w:numId w:val="1024"/>
-        </w:numPr>
-        <w:pStyle w:val="Compact"/>
-      </w:pPr>
-      <w:r>
-        <w:t xml:space="preserve">e.g.:</w:t>
-      </w:r>
-      <w:r>
-        <w:t xml:space="preserve"> </w:t>
-      </w:r>
-      <w:r>
-        <w:rPr>
-          <w:rStyle w:val="VerbatimChar"/>
-        </w:rPr>
-        <w:t xml:space="preserve">aggregate(data, by = lubridate::year, FUN = sum)</w:t>
-      </w:r>
-      <w:r>
-        <w:t xml:space="preserve"> </w:t>
-      </w:r>
-      <w:r>
-        <w:t xml:space="preserve">finds sums of observations within each year.</w:t>
-      </w:r>
-    </w:p>
-    <w:bookmarkEnd w:id="32"/>
-    <w:bookmarkStart w:id="33" w:name="lesson-3.4-imputing-missing-values"/>
+          <w:numId w:val="1039"/>
+        </w:numPr>
+      </w:pPr>
+      <w:r>
+        <w:rPr>
+          <w:rStyle w:val="VerbatimChar"/>
+        </w:rPr>
+        <w:t xml:space="preserve">zoo::rollmax()</w:t>
+      </w:r>
+    </w:p>
+    <w:bookmarkEnd w:id="36"/>
+    <w:bookmarkStart w:id="37" w:name="Xa3e78f8ee8b22c39dff9cd2757c489dbdfa205d"/>
     <w:p>
       <w:pPr>
         <w:pStyle w:val="Heading3"/>
       </w:pPr>
       <w:r>
-        <w:t xml:space="preserve">Lesson 3.4:</w:t>
+        <w:t xml:space="preserve">Lesson 4.3:</w:t>
       </w:r>
       <w:r>
         <w:t xml:space="preserve"> </w:t>
@@ -1605,14 +2223,14 @@
           <w:iCs/>
           <w:i/>
         </w:rPr>
-        <w:t xml:space="preserve">Imputing Missing Values</w:t>
+        <w:t xml:space="preserve">Plotting windows alongside Data</w:t>
       </w:r>
     </w:p>
     <w:p>
       <w:pPr>
         <w:numPr>
           <w:ilvl w:val="0"/>
-          <w:numId w:val="1025"/>
+          <w:numId w:val="1040"/>
         </w:numPr>
         <w:pStyle w:val="Compact"/>
       </w:pPr>
@@ -1627,454 +2245,42 @@
         <w:t xml:space="preserve"> </w:t>
       </w:r>
       <w:r>
-        <w:t xml:space="preserve">Learners will use the</w:t>
-      </w:r>
-      <w:r>
-        <w:t xml:space="preserve"> </w:t>
-      </w:r>
-      <w:r>
-        <w:rPr>
-          <w:rStyle w:val="VerbatimChar"/>
-        </w:rPr>
-        <w:t xml:space="preserve">zoo</w:t>
-      </w:r>
-      <w:r>
-        <w:t xml:space="preserve"> </w:t>
-      </w:r>
-      <w:r>
-        <w:t xml:space="preserve">package to impute missing values with either linear interpolation or cubic spline interpolation:</w:t>
+        <w:t xml:space="preserve">Learners will be able to plot the rolling/expanding window alongside the original data, in order to visually assess how these operations affect the data:</w:t>
       </w:r>
     </w:p>
     <w:p>
       <w:pPr>
         <w:numPr>
           <w:ilvl w:val="1"/>
-          <w:numId w:val="1026"/>
-        </w:numPr>
-        <w:pStyle w:val="Compact"/>
-      </w:pPr>
-      <w:r>
-        <w:rPr>
-          <w:rStyle w:val="VerbatimChar"/>
-        </w:rPr>
-        <w:t xml:space="preserve">zoo::na.approx()</w:t>
-      </w:r>
-      <w:r>
-        <w:t xml:space="preserve"> </w:t>
-      </w:r>
-      <w:r>
-        <w:t xml:space="preserve">and</w:t>
-      </w:r>
-      <w:r>
-        <w:t xml:space="preserve"> </w:t>
-      </w:r>
-      <w:r>
-        <w:rPr>
-          <w:rStyle w:val="VerbatimChar"/>
-        </w:rPr>
-        <w:t xml:space="preserve">zoo::na.spline()</w:t>
-      </w:r>
-      <w:r>
-        <w:t xml:space="preserve">, respectively</w:t>
-      </w:r>
-    </w:p>
-    <w:bookmarkEnd w:id="33"/>
-    <w:bookmarkEnd w:id="34"/>
-    <w:bookmarkStart w:id="39" w:name="chapter-4-rolling-and-expanding-windows"/>
-    <w:p>
-      <w:pPr>
-        <w:pStyle w:val="Heading2"/>
-      </w:pPr>
-      <w:r>
-        <w:t xml:space="preserve">Chapter 4: Rolling and Expanding Windows</w:t>
-      </w:r>
-    </w:p>
-    <w:bookmarkStart w:id="35" w:name="lesson-4.1-what-are-windows"/>
-    <w:p>
-      <w:pPr>
-        <w:pStyle w:val="Heading3"/>
-      </w:pPr>
-      <w:r>
-        <w:t xml:space="preserve">Lesson 4.1:</w:t>
-      </w:r>
-      <w:r>
-        <w:t xml:space="preserve"> </w:t>
-      </w:r>
-      <w:r>
-        <w:rPr>
-          <w:iCs/>
-          <w:i/>
-        </w:rPr>
-        <w:t xml:space="preserve">What are windows?</w:t>
-      </w:r>
-    </w:p>
-    <w:p>
-      <w:pPr>
-        <w:numPr>
-          <w:ilvl w:val="0"/>
-          <w:numId w:val="1027"/>
-        </w:numPr>
-        <w:pStyle w:val="Compact"/>
-      </w:pPr>
-      <w:r>
-        <w:rPr>
-          <w:bCs/>
-          <w:b/>
-        </w:rPr>
-        <w:t xml:space="preserve">Learning Objective:</w:t>
-      </w:r>
-      <w:r>
-        <w:t xml:space="preserve"> </w:t>
-      </w:r>
-      <w:r>
-        <w:t xml:space="preserve">Learners will understand the utility of rolling and expanding windows: finding moving averages, cumulative sums, etc.</w:t>
-      </w:r>
-    </w:p>
-    <w:bookmarkEnd w:id="35"/>
-    <w:bookmarkStart w:id="36" w:name="lesson-4.2-calculating-a-rolling-window"/>
-    <w:p>
-      <w:pPr>
-        <w:pStyle w:val="Heading3"/>
-      </w:pPr>
-      <w:r>
-        <w:t xml:space="preserve">Lesson 4.2:</w:t>
-      </w:r>
-      <w:r>
-        <w:t xml:space="preserve"> </w:t>
-      </w:r>
-      <w:r>
-        <w:rPr>
-          <w:iCs/>
-          <w:i/>
-        </w:rPr>
-        <w:t xml:space="preserve">Calculating a Rolling Window</w:t>
-      </w:r>
-    </w:p>
-    <w:p>
-      <w:pPr>
-        <w:numPr>
-          <w:ilvl w:val="0"/>
-          <w:numId w:val="1028"/>
-        </w:numPr>
-        <w:pStyle w:val="Compact"/>
-      </w:pPr>
-      <w:r>
-        <w:rPr>
-          <w:bCs/>
-          <w:b/>
-        </w:rPr>
-        <w:t xml:space="preserve">Learning Objective:</w:t>
-      </w:r>
-      <w:r>
-        <w:t xml:space="preserve"> </w:t>
-      </w:r>
-      <w:r>
-        <w:t xml:space="preserve">Learners will be able to perform a rolling window operation on a time series, creating a moving average (or moving sum) of an arbitrary length:</w:t>
+          <w:numId w:val="1041"/>
+        </w:numPr>
+        <w:pStyle w:val="Compact"/>
+      </w:pPr>
+      <w:r>
+        <w:rPr>
+          <w:rStyle w:val="VerbatimChar"/>
+        </w:rPr>
+        <w:t xml:space="preserve">plot()</w:t>
       </w:r>
     </w:p>
     <w:p>
       <w:pPr>
         <w:numPr>
           <w:ilvl w:val="1"/>
-          <w:numId w:val="1029"/>
-        </w:numPr>
-        <w:pStyle w:val="Compact"/>
-      </w:pPr>
-      <w:r>
-        <w:rPr>
-          <w:rStyle w:val="VerbatimChar"/>
-        </w:rPr>
-        <w:t xml:space="preserve">zoo::rollapply()</w:t>
-      </w:r>
-    </w:p>
-    <w:p>
-      <w:pPr>
-        <w:numPr>
-          <w:ilvl w:val="1"/>
-          <w:numId w:val="1029"/>
-        </w:numPr>
-        <w:pStyle w:val="Compact"/>
-      </w:pPr>
-      <w:r>
-        <w:rPr>
-          <w:rStyle w:val="VerbatimChar"/>
-        </w:rPr>
-        <w:t xml:space="preserve">zoo::rollapplyr()</w:t>
-      </w:r>
-      <w:r>
-        <w:t xml:space="preserve"> </w:t>
-      </w:r>
-      <w:r>
-        <w:t xml:space="preserve">(convenience wrapper for</w:t>
-      </w:r>
-      <w:r>
-        <w:t xml:space="preserve"> </w:t>
-      </w:r>
-      <w:r>
-        <w:rPr>
-          <w:rStyle w:val="VerbatimChar"/>
-        </w:rPr>
-        <w:t xml:space="preserve">zoo::rollapply(align = "right")</w:t>
-      </w:r>
-      <w:r>
-        <w:t xml:space="preserve">)</w:t>
-      </w:r>
-    </w:p>
-    <w:p>
-      <w:pPr>
-        <w:numPr>
-          <w:ilvl w:val="1"/>
-          <w:numId w:val="1029"/>
-        </w:numPr>
-        <w:pStyle w:val="Compact"/>
-      </w:pPr>
-      <w:r>
-        <w:t xml:space="preserve">e.g.:</w:t>
-      </w:r>
-      <w:r>
-        <w:t xml:space="preserve"> </w:t>
-      </w:r>
-      <w:r>
-        <w:rPr>
-          <w:rStyle w:val="VerbatimChar"/>
-        </w:rPr>
-        <w:t xml:space="preserve">zoo::rollapplyr(daily_data, FUN = mean, width = 7)</w:t>
-      </w:r>
-      <w:r>
-        <w:t xml:space="preserve"> </w:t>
-      </w:r>
-      <w:r>
-        <w:t xml:space="preserve">to create a 7-day rolling average from</w:t>
-      </w:r>
-      <w:r>
-        <w:t xml:space="preserve"> </w:t>
-      </w:r>
-      <w:r>
-        <w:rPr>
-          <w:rStyle w:val="VerbatimChar"/>
-        </w:rPr>
-        <w:t xml:space="preserve">daily_data</w:t>
-      </w:r>
-    </w:p>
-    <w:bookmarkEnd w:id="36"/>
-    <w:bookmarkStart w:id="37" w:name="X0efe7fbf17b5fbeb04cb9f9134a8f88fb333ace"/>
-    <w:p>
-      <w:pPr>
-        <w:pStyle w:val="Heading3"/>
-      </w:pPr>
-      <w:r>
-        <w:t xml:space="preserve">Lesson 4.3:</w:t>
-      </w:r>
-      <w:r>
-        <w:t xml:space="preserve"> </w:t>
-      </w:r>
-      <w:r>
-        <w:rPr>
-          <w:iCs/>
-          <w:i/>
-        </w:rPr>
-        <w:t xml:space="preserve">Calculating an Expanding Window</w:t>
-      </w:r>
-    </w:p>
-    <w:p>
-      <w:pPr>
-        <w:numPr>
-          <w:ilvl w:val="0"/>
-          <w:numId w:val="1030"/>
-        </w:numPr>
-        <w:pStyle w:val="Compact"/>
-      </w:pPr>
-      <w:r>
-        <w:rPr>
-          <w:bCs/>
-          <w:b/>
-        </w:rPr>
-        <w:t xml:space="preserve">Learning Objective:</w:t>
-      </w:r>
-      <w:r>
-        <w:t xml:space="preserve"> </w:t>
-      </w:r>
-      <w:r>
-        <w:t xml:space="preserve">Learners will be able to create an expanding window – a rolling window where the</w:t>
-      </w:r>
-      <w:r>
-        <w:t xml:space="preserve"> </w:t>
-      </w:r>
-      <w:r>
-        <w:t xml:space="preserve">“</w:t>
-      </w:r>
-      <w:r>
-        <w:t xml:space="preserve">start</w:t>
-      </w:r>
-      <w:r>
-        <w:t xml:space="preserve">”</w:t>
-      </w:r>
-      <w:r>
-        <w:t xml:space="preserve"> </w:t>
-      </w:r>
-      <w:r>
-        <w:t xml:space="preserve">is fixed and the</w:t>
-      </w:r>
-      <w:r>
-        <w:t xml:space="preserve"> </w:t>
-      </w:r>
-      <w:r>
-        <w:t xml:space="preserve">“</w:t>
-      </w:r>
-      <w:r>
-        <w:t xml:space="preserve">end</w:t>
-      </w:r>
-      <w:r>
-        <w:t xml:space="preserve">”</w:t>
-      </w:r>
-      <w:r>
-        <w:t xml:space="preserve"> </w:t>
-      </w:r>
-      <w:r>
-        <w:t xml:space="preserve">moves:</w:t>
-      </w:r>
-    </w:p>
-    <w:p>
-      <w:pPr>
-        <w:numPr>
-          <w:ilvl w:val="1"/>
-          <w:numId w:val="1031"/>
-        </w:numPr>
-        <w:pStyle w:val="Compact"/>
-      </w:pPr>
-      <w:r>
-        <w:rPr>
-          <w:rStyle w:val="VerbatimChar"/>
-        </w:rPr>
-        <w:t xml:space="preserve">cumsum()</w:t>
-      </w:r>
-    </w:p>
-    <w:p>
-      <w:pPr>
-        <w:numPr>
-          <w:ilvl w:val="1"/>
-          <w:numId w:val="1031"/>
-        </w:numPr>
-        <w:pStyle w:val="Compact"/>
-      </w:pPr>
-      <w:r>
-        <w:rPr>
-          <w:rStyle w:val="VerbatimChar"/>
-        </w:rPr>
-        <w:t xml:space="preserve">seq_along()</w:t>
-      </w:r>
-    </w:p>
-    <w:p>
-      <w:pPr>
-        <w:numPr>
-          <w:ilvl w:val="1"/>
-          <w:numId w:val="1031"/>
-        </w:numPr>
-        <w:pStyle w:val="Compact"/>
-      </w:pPr>
-      <w:r>
-        <w:rPr>
-          <w:rStyle w:val="VerbatimChar"/>
-        </w:rPr>
-        <w:t xml:space="preserve">cumsum(data) / seq_along(data)</w:t>
-      </w:r>
-      <w:r>
-        <w:t xml:space="preserve"> </w:t>
-      </w:r>
-      <w:r>
-        <w:t xml:space="preserve">gives a rolling mean, which exists in</w:t>
-      </w:r>
-      <w:r>
-        <w:t xml:space="preserve"> </w:t>
-      </w:r>
-      <w:r>
-        <w:rPr>
-          <w:rStyle w:val="VerbatimChar"/>
-        </w:rPr>
-        <w:t xml:space="preserve">dplyr::cummean()</w:t>
-      </w:r>
-      <w:r>
-        <w:t xml:space="preserve"> </w:t>
-      </w:r>
-      <w:r>
-        <w:t xml:space="preserve">but not base R.</w:t>
+          <w:numId w:val="1041"/>
+        </w:numPr>
+        <w:pStyle w:val="Compact"/>
+      </w:pPr>
+      <w:r>
+        <w:rPr>
+          <w:rStyle w:val="VerbatimChar"/>
+        </w:rPr>
+        <w:t xml:space="preserve">lines()</w:t>
       </w:r>
     </w:p>
     <w:bookmarkEnd w:id="37"/>
-    <w:bookmarkStart w:id="38" w:name="Xf28b4b60b6cc37a0c3e74f4a04c33f09d891a01"/>
-    <w:p>
-      <w:pPr>
-        <w:pStyle w:val="Heading3"/>
-      </w:pPr>
-      <w:r>
-        <w:t xml:space="preserve">Lesson 4.4:</w:t>
-      </w:r>
-      <w:r>
-        <w:t xml:space="preserve"> </w:t>
-      </w:r>
-      <w:r>
-        <w:rPr>
-          <w:iCs/>
-          <w:i/>
-        </w:rPr>
-        <w:t xml:space="preserve">Plotting windows alongside Data</w:t>
-      </w:r>
-    </w:p>
-    <w:p>
-      <w:pPr>
-        <w:numPr>
-          <w:ilvl w:val="0"/>
-          <w:numId w:val="1032"/>
-        </w:numPr>
-        <w:pStyle w:val="Compact"/>
-      </w:pPr>
-      <w:r>
-        <w:rPr>
-          <w:bCs/>
-          <w:b/>
-        </w:rPr>
-        <w:t xml:space="preserve">Learning Objective:</w:t>
-      </w:r>
-      <w:r>
-        <w:t xml:space="preserve"> </w:t>
-      </w:r>
-      <w:r>
-        <w:t xml:space="preserve">Learners will be able to plot the rolling/expanding window alongside the original data, in order to visually assess how these operations affect the data:</w:t>
-      </w:r>
-    </w:p>
-    <w:p>
-      <w:pPr>
-        <w:numPr>
-          <w:ilvl w:val="1"/>
-          <w:numId w:val="1033"/>
-        </w:numPr>
-        <w:pStyle w:val="Compact"/>
-      </w:pPr>
-      <w:r>
-        <w:rPr>
-          <w:rStyle w:val="VerbatimChar"/>
-        </w:rPr>
-        <w:t xml:space="preserve">plot()</w:t>
-      </w:r>
-    </w:p>
-    <w:p>
-      <w:pPr>
-        <w:numPr>
-          <w:ilvl w:val="1"/>
-          <w:numId w:val="1033"/>
-        </w:numPr>
-        <w:pStyle w:val="Compact"/>
-      </w:pPr>
-      <w:r>
-        <w:rPr>
-          <w:rStyle w:val="VerbatimChar"/>
-        </w:rPr>
-        <w:t xml:space="preserve">lines()</w:t>
-      </w:r>
-    </w:p>
     <w:bookmarkEnd w:id="38"/>
     <w:bookmarkEnd w:id="39"/>
-    <w:bookmarkEnd w:id="40"/>
     <w:sectPr/>
   </w:body>
 </w:document>
@@ -2357,6 +2563,30 @@
     <w:abstractNumId w:val="991"/>
   </w:num>
   <w:num w:numId="1033">
+    <w:abstractNumId w:val="991"/>
+  </w:num>
+  <w:num w:numId="1034">
+    <w:abstractNumId w:val="991"/>
+  </w:num>
+  <w:num w:numId="1035">
+    <w:abstractNumId w:val="991"/>
+  </w:num>
+  <w:num w:numId="1036">
+    <w:abstractNumId w:val="991"/>
+  </w:num>
+  <w:num w:numId="1037">
+    <w:abstractNumId w:val="991"/>
+  </w:num>
+  <w:num w:numId="1038">
+    <w:abstractNumId w:val="991"/>
+  </w:num>
+  <w:num w:numId="1039">
+    <w:abstractNumId w:val="991"/>
+  </w:num>
+  <w:num w:numId="1040">
+    <w:abstractNumId w:val="991"/>
+  </w:num>
+  <w:num w:numId="1041">
     <w:abstractNumId w:val="991"/>
   </w:num>
 </w:numbering>

</xml_diff>

<commit_message>
Course Outline Revisions #3
</commit_message>
<xml_diff>
--- a/Course_Outline.docx
+++ b/Course_Outline.docx
@@ -2147,7 +2147,7 @@
         <w:t xml:space="preserve">zoo</w:t>
       </w:r>
       <w:r>
-        <w:t xml:space="preserve">, for more convenient applications of rolling functions:</w:t>
+        <w:t xml:space="preserve">, allowing for more compact and legible code:</w:t>
       </w:r>
     </w:p>
     <w:p>
@@ -2207,13 +2207,13 @@
       </w:r>
     </w:p>
     <w:bookmarkEnd w:id="36"/>
-    <w:bookmarkStart w:id="37" w:name="Xa3e78f8ee8b22c39dff9cd2757c489dbdfa205d"/>
+    <w:bookmarkStart w:id="37" w:name="Xf28b4b60b6cc37a0c3e74f4a04c33f09d891a01"/>
     <w:p>
       <w:pPr>
         <w:pStyle w:val="Heading3"/>
       </w:pPr>
       <w:r>
-        <w:t xml:space="preserve">Lesson 4.3:</w:t>
+        <w:t xml:space="preserve">Lesson 4.4:</w:t>
       </w:r>
       <w:r>
         <w:t xml:space="preserve"> </w:t>

</xml_diff>